<commit_message>
cập nhật báo cáo lần 2
</commit_message>
<xml_diff>
--- a/report/3-MoHinhUseCase.docx
+++ b/report/3-MoHinhUseCase.docx
@@ -383,7 +383,7 @@
     </w:p>
     <w:tbl>
       <w:tblPr>
-        <w:tblW w:w="0" w:type="auto"/>
+        <w:tblW w:w="9504" w:type="dxa"/>
         <w:tblBorders>
           <w:top w:val="single" w:sz="6" w:space="0" w:color="auto"/>
           <w:left w:val="single" w:sz="6" w:space="0" w:color="auto"/>
@@ -723,6 +723,208 @@
               <w:jc w:val="center"/>
               <w:rPr>
                 <w:rFonts w:eastAsia="SimSun"/>
+                <w:color w:val="0000FF"/>
+                <w:lang w:val="en-US"/>
+              </w:rPr>
+            </w:pPr>
+            <w:r>
+              <w:rPr>
+                <w:rFonts w:eastAsia="SimSun"/>
+                <w:color w:val="0000FF"/>
+                <w:lang w:val="en-US"/>
+              </w:rPr>
+              <w:t>12</w:t>
+            </w:r>
+            <w:r>
+              <w:rPr>
+                <w:rFonts w:eastAsia="SimSun"/>
+                <w:color w:val="0000FF"/>
+                <w:lang w:val="en-US"/>
+              </w:rPr>
+              <w:t>/</w:t>
+            </w:r>
+            <w:r>
+              <w:rPr>
+                <w:rFonts w:eastAsia="SimSun"/>
+                <w:color w:val="0000FF"/>
+                <w:lang w:val="en-US"/>
+              </w:rPr>
+              <w:t>0</w:t>
+            </w:r>
+            <w:r>
+              <w:rPr>
+                <w:rFonts w:eastAsia="SimSun"/>
+                <w:color w:val="0000FF"/>
+                <w:lang w:val="en-US"/>
+              </w:rPr>
+              <w:t>6</w:t>
+            </w:r>
+            <w:r>
+              <w:rPr>
+                <w:rFonts w:eastAsia="SimSun"/>
+                <w:color w:val="0000FF"/>
+                <w:lang w:val="en-US"/>
+              </w:rPr>
+              <w:t>/</w:t>
+            </w:r>
+            <w:r>
+              <w:rPr>
+                <w:rFonts w:eastAsia="SimSun"/>
+                <w:color w:val="0000FF"/>
+                <w:lang w:val="en-US"/>
+              </w:rPr>
+              <w:t>2019</w:t>
+            </w:r>
+          </w:p>
+        </w:tc>
+        <w:tc>
+          <w:tcPr>
+            <w:tcW w:w="1363" w:type="dxa"/>
+            <w:tcBorders>
+              <w:top w:val="single" w:sz="6" w:space="0" w:color="auto"/>
+              <w:left w:val="single" w:sz="6" w:space="0" w:color="auto"/>
+              <w:bottom w:val="single" w:sz="6" w:space="0" w:color="auto"/>
+              <w:right w:val="single" w:sz="6" w:space="0" w:color="auto"/>
+            </w:tcBorders>
+          </w:tcPr>
+          <w:p>
+            <w:pPr>
+              <w:keepLines/>
+              <w:spacing w:after="120"/>
+              <w:jc w:val="center"/>
+              <w:rPr>
+                <w:rFonts w:eastAsia="SimSun"/>
+                <w:color w:val="0000FF"/>
+                <w:lang w:val="en-US"/>
+              </w:rPr>
+            </w:pPr>
+            <w:r>
+              <w:rPr>
+                <w:rFonts w:eastAsia="SimSun"/>
+                <w:color w:val="0000FF"/>
+                <w:lang w:val="en-US"/>
+              </w:rPr>
+              <w:t>1.</w:t>
+            </w:r>
+            <w:r>
+              <w:rPr>
+                <w:rFonts w:eastAsia="SimSun"/>
+                <w:color w:val="0000FF"/>
+                <w:lang w:val="en-US"/>
+              </w:rPr>
+              <w:t>1</w:t>
+            </w:r>
+          </w:p>
+        </w:tc>
+        <w:tc>
+          <w:tcPr>
+            <w:tcW w:w="3744" w:type="dxa"/>
+            <w:tcBorders>
+              <w:top w:val="single" w:sz="6" w:space="0" w:color="auto"/>
+              <w:left w:val="single" w:sz="6" w:space="0" w:color="auto"/>
+              <w:bottom w:val="single" w:sz="6" w:space="0" w:color="auto"/>
+              <w:right w:val="single" w:sz="6" w:space="0" w:color="auto"/>
+            </w:tcBorders>
+          </w:tcPr>
+          <w:p>
+            <w:pPr>
+              <w:keepLines/>
+              <w:spacing w:after="120"/>
+              <w:jc w:val="center"/>
+              <w:rPr>
+                <w:rFonts w:eastAsia="SimSun"/>
+                <w:color w:val="0000FF"/>
+                <w:lang w:val="en-US"/>
+              </w:rPr>
+            </w:pPr>
+            <w:r>
+              <w:rPr>
+                <w:rFonts w:eastAsia="SimSun"/>
+                <w:color w:val="0000FF"/>
+                <w:lang w:val="en-US"/>
+              </w:rPr>
+              <w:t>Cập nhật</w:t>
+            </w:r>
+            <w:r>
+              <w:rPr>
+                <w:rFonts w:eastAsia="SimSun"/>
+                <w:color w:val="0000FF"/>
+                <w:lang w:val="en-US"/>
+              </w:rPr>
+              <w:t xml:space="preserve"> đặc tả sơ đồ Use-case </w:t>
+            </w:r>
+          </w:p>
+        </w:tc>
+        <w:tc>
+          <w:tcPr>
+            <w:tcW w:w="2304" w:type="dxa"/>
+            <w:tcBorders>
+              <w:top w:val="single" w:sz="6" w:space="0" w:color="auto"/>
+              <w:left w:val="single" w:sz="6" w:space="0" w:color="auto"/>
+              <w:bottom w:val="single" w:sz="6" w:space="0" w:color="auto"/>
+              <w:right w:val="single" w:sz="6" w:space="0" w:color="auto"/>
+            </w:tcBorders>
+          </w:tcPr>
+          <w:p>
+            <w:pPr>
+              <w:keepLines/>
+              <w:spacing w:after="120"/>
+              <w:jc w:val="center"/>
+              <w:rPr>
+                <w:rFonts w:eastAsia="SimSun"/>
+                <w:color w:val="0000FF"/>
+                <w:lang w:val="en-US"/>
+              </w:rPr>
+            </w:pPr>
+            <w:r>
+              <w:rPr>
+                <w:rFonts w:eastAsia="SimSun"/>
+                <w:color w:val="0000FF"/>
+                <w:lang w:val="en-US"/>
+              </w:rPr>
+              <w:t>Phan Quốc Phong</w:t>
+            </w:r>
+          </w:p>
+          <w:p>
+            <w:pPr>
+              <w:keepLines/>
+              <w:spacing w:after="120"/>
+              <w:jc w:val="center"/>
+              <w:rPr>
+                <w:rFonts w:eastAsia="SimSun"/>
+                <w:color w:val="0000FF"/>
+                <w:lang w:val="en-US"/>
+              </w:rPr>
+            </w:pPr>
+            <w:r>
+              <w:rPr>
+                <w:rFonts w:eastAsia="SimSun"/>
+                <w:color w:val="0000FF"/>
+                <w:lang w:val="en-US"/>
+              </w:rPr>
+              <w:t>Tạ Đăng Hiếu Nghĩa</w:t>
+            </w:r>
+          </w:p>
+        </w:tc>
+      </w:tr>
+      <w:tr>
+        <w:tc>
+          <w:tcPr>
+            <w:tcW w:w="2093" w:type="dxa"/>
+            <w:tcBorders>
+              <w:top w:val="single" w:sz="6" w:space="0" w:color="auto"/>
+              <w:left w:val="single" w:sz="6" w:space="0" w:color="auto"/>
+              <w:bottom w:val="single" w:sz="6" w:space="0" w:color="auto"/>
+              <w:right w:val="single" w:sz="6" w:space="0" w:color="auto"/>
+            </w:tcBorders>
+          </w:tcPr>
+          <w:p>
+            <w:pPr>
+              <w:keepLines/>
+              <w:spacing w:after="120"/>
+              <w:jc w:val="center"/>
+              <w:rPr>
+                <w:rFonts w:eastAsia="SimSun"/>
                 <w:lang w:val="en-US"/>
               </w:rPr>
             </w:pPr>
@@ -1006,7 +1208,7 @@
           <w:tab w:val="left" w:pos="432"/>
         </w:tabs>
         <w:rPr>
-          <w:rFonts w:ascii="Calibri" w:hAnsi="Calibri"/>
+          <w:rFonts w:asciiTheme="minorHAnsi" w:eastAsiaTheme="minorEastAsia" w:hAnsiTheme="minorHAnsi" w:cstheme="minorBidi"/>
           <w:noProof/>
           <w:sz w:val="22"/>
           <w:szCs w:val="22"/>
@@ -1031,7 +1233,7 @@
         </w:rPr>
         <w:fldChar w:fldCharType="separate"/>
       </w:r>
-      <w:hyperlink w:anchor="_Toc369450773" w:history="1">
+      <w:hyperlink w:anchor="_Toc11231073" w:history="1">
         <w:r>
           <w:rPr>
             <w:rStyle w:val="Hyperlink"/>
@@ -1041,7 +1243,7 @@
         </w:r>
         <w:r>
           <w:rPr>
-            <w:rFonts w:ascii="Calibri" w:hAnsi="Calibri"/>
+            <w:rFonts w:asciiTheme="minorHAnsi" w:eastAsiaTheme="minorEastAsia" w:hAnsiTheme="minorHAnsi" w:cstheme="minorBidi"/>
             <w:noProof/>
             <w:sz w:val="22"/>
             <w:szCs w:val="22"/>
@@ -1083,7 +1285,7 @@
             <w:noProof/>
             <w:webHidden/>
           </w:rPr>
-          <w:instrText xml:space="preserve"> PAGEREF _Toc369450773 \h </w:instrText>
+          <w:instrText xml:space="preserve"> PAGEREF _Toc11231073 \h </w:instrText>
         </w:r>
         <w:r>
           <w:rPr>
@@ -1121,14 +1323,14 @@
           <w:tab w:val="left" w:pos="432"/>
         </w:tabs>
         <w:rPr>
-          <w:rFonts w:ascii="Calibri" w:hAnsi="Calibri"/>
+          <w:rFonts w:asciiTheme="minorHAnsi" w:eastAsiaTheme="minorEastAsia" w:hAnsiTheme="minorHAnsi" w:cstheme="minorBidi"/>
           <w:noProof/>
           <w:sz w:val="22"/>
           <w:szCs w:val="22"/>
           <w:lang w:val="en-US"/>
         </w:rPr>
       </w:pPr>
-      <w:hyperlink w:anchor="_Toc369450774" w:history="1">
+      <w:hyperlink w:anchor="_Toc11231074" w:history="1">
         <w:r>
           <w:rPr>
             <w:rStyle w:val="Hyperlink"/>
@@ -1139,7 +1341,7 @@
         </w:r>
         <w:r>
           <w:rPr>
-            <w:rFonts w:ascii="Calibri" w:hAnsi="Calibri"/>
+            <w:rFonts w:asciiTheme="minorHAnsi" w:eastAsiaTheme="minorEastAsia" w:hAnsiTheme="minorHAnsi" w:cstheme="minorBidi"/>
             <w:noProof/>
             <w:sz w:val="22"/>
             <w:szCs w:val="22"/>
@@ -1174,7 +1376,7 @@
             <w:noProof/>
             <w:webHidden/>
           </w:rPr>
-          <w:instrText xml:space="preserve"> PAGEREF _Toc369450774 \h </w:instrText>
+          <w:instrText xml:space="preserve"> PAGEREF _Toc11231074 \h </w:instrText>
         </w:r>
         <w:r>
           <w:rPr>
@@ -1212,14 +1414,14 @@
           <w:tab w:val="left" w:pos="432"/>
         </w:tabs>
         <w:rPr>
-          <w:rFonts w:ascii="Calibri" w:hAnsi="Calibri"/>
+          <w:rFonts w:asciiTheme="minorHAnsi" w:eastAsiaTheme="minorEastAsia" w:hAnsiTheme="minorHAnsi" w:cstheme="minorBidi"/>
           <w:noProof/>
           <w:sz w:val="22"/>
           <w:szCs w:val="22"/>
           <w:lang w:val="en-US"/>
         </w:rPr>
       </w:pPr>
-      <w:hyperlink w:anchor="_Toc369450775" w:history="1">
+      <w:hyperlink w:anchor="_Toc11231075" w:history="1">
         <w:r>
           <w:rPr>
             <w:rStyle w:val="Hyperlink"/>
@@ -1230,7 +1432,7 @@
         </w:r>
         <w:r>
           <w:rPr>
-            <w:rFonts w:ascii="Calibri" w:hAnsi="Calibri"/>
+            <w:rFonts w:asciiTheme="minorHAnsi" w:eastAsiaTheme="minorEastAsia" w:hAnsiTheme="minorHAnsi" w:cstheme="minorBidi"/>
             <w:noProof/>
             <w:sz w:val="22"/>
             <w:szCs w:val="22"/>
@@ -1265,7 +1467,7 @@
             <w:noProof/>
             <w:webHidden/>
           </w:rPr>
-          <w:instrText xml:space="preserve"> PAGEREF _Toc369450775 \h </w:instrText>
+          <w:instrText xml:space="preserve"> PAGEREF _Toc11231075 \h </w:instrText>
         </w:r>
         <w:r>
           <w:rPr>
@@ -1303,14 +1505,14 @@
           <w:tab w:val="left" w:pos="432"/>
         </w:tabs>
         <w:rPr>
-          <w:rFonts w:ascii="Calibri" w:hAnsi="Calibri"/>
+          <w:rFonts w:asciiTheme="minorHAnsi" w:eastAsiaTheme="minorEastAsia" w:hAnsiTheme="minorHAnsi" w:cstheme="minorBidi"/>
           <w:noProof/>
           <w:sz w:val="22"/>
           <w:szCs w:val="22"/>
           <w:lang w:val="en-US"/>
         </w:rPr>
       </w:pPr>
-      <w:hyperlink w:anchor="_Toc369450776" w:history="1">
+      <w:hyperlink w:anchor="_Toc11231076" w:history="1">
         <w:r>
           <w:rPr>
             <w:rStyle w:val="Hyperlink"/>
@@ -1321,7 +1523,7 @@
         </w:r>
         <w:r>
           <w:rPr>
-            <w:rFonts w:ascii="Calibri" w:hAnsi="Calibri"/>
+            <w:rFonts w:asciiTheme="minorHAnsi" w:eastAsiaTheme="minorEastAsia" w:hAnsiTheme="minorHAnsi" w:cstheme="minorBidi"/>
             <w:noProof/>
             <w:sz w:val="22"/>
             <w:szCs w:val="22"/>
@@ -1356,7 +1558,7 @@
             <w:noProof/>
             <w:webHidden/>
           </w:rPr>
-          <w:instrText xml:space="preserve"> PAGEREF _Toc369450776 \h </w:instrText>
+          <w:instrText xml:space="preserve"> PAGEREF _Toc11231076 \h </w:instrText>
         </w:r>
         <w:r>
           <w:rPr>
@@ -1376,7 +1578,7 @@
             <w:noProof/>
             <w:webHidden/>
           </w:rPr>
-          <w:t>3</w:t>
+          <w:t>4</w:t>
         </w:r>
         <w:r>
           <w:rPr>
@@ -1394,14 +1596,14 @@
           <w:tab w:val="left" w:pos="1000"/>
         </w:tabs>
         <w:rPr>
-          <w:rFonts w:ascii="Calibri" w:hAnsi="Calibri"/>
+          <w:rFonts w:asciiTheme="minorHAnsi" w:eastAsiaTheme="minorEastAsia" w:hAnsiTheme="minorHAnsi" w:cstheme="minorBidi"/>
           <w:noProof/>
           <w:sz w:val="22"/>
           <w:szCs w:val="22"/>
           <w:lang w:val="en-US"/>
         </w:rPr>
       </w:pPr>
-      <w:hyperlink w:anchor="_Toc369450777" w:history="1">
+      <w:hyperlink w:anchor="_Toc11231077" w:history="1">
         <w:r>
           <w:rPr>
             <w:rStyle w:val="Hyperlink"/>
@@ -1412,7 +1614,7 @@
         </w:r>
         <w:r>
           <w:rPr>
-            <w:rFonts w:ascii="Calibri" w:hAnsi="Calibri"/>
+            <w:rFonts w:asciiTheme="minorHAnsi" w:eastAsiaTheme="minorEastAsia" w:hAnsiTheme="minorHAnsi" w:cstheme="minorBidi"/>
             <w:noProof/>
             <w:sz w:val="22"/>
             <w:szCs w:val="22"/>
@@ -1426,7 +1628,23 @@
             <w:noProof/>
             <w:lang w:val="en-US"/>
           </w:rPr>
-          <w:t>Đặc tả Use-case “Tên Use-case”</w:t>
+          <w:t xml:space="preserve">Đặc tả </w:t>
+        </w:r>
+        <w:r>
+          <w:rPr>
+            <w:rStyle w:val="Hyperlink"/>
+            <w:noProof/>
+            <w:lang w:val="en-US"/>
+          </w:rPr>
+          <w:t>U</w:t>
+        </w:r>
+        <w:r>
+          <w:rPr>
+            <w:rStyle w:val="Hyperlink"/>
+            <w:noProof/>
+            <w:lang w:val="en-US"/>
+          </w:rPr>
+          <w:t>se-case “Quản lý hồ sơ đăng ký đội bóng”</w:t>
         </w:r>
         <w:r>
           <w:rPr>
@@ -1447,7 +1665,7 @@
             <w:noProof/>
             <w:webHidden/>
           </w:rPr>
-          <w:instrText xml:space="preserve"> PAGEREF _Toc369450777 \h </w:instrText>
+          <w:instrText xml:space="preserve"> PAGEREF _Toc11231077 \h </w:instrText>
         </w:r>
         <w:r>
           <w:rPr>
@@ -1467,7 +1685,7 @@
             <w:noProof/>
             <w:webHidden/>
           </w:rPr>
-          <w:t>3</w:t>
+          <w:t>4</w:t>
         </w:r>
         <w:r>
           <w:rPr>
@@ -1480,6 +1698,643 @@
     </w:p>
     <w:p>
       <w:pPr>
+        <w:pStyle w:val="TOC2"/>
+        <w:tabs>
+          <w:tab w:val="left" w:pos="1000"/>
+        </w:tabs>
+        <w:rPr>
+          <w:rFonts w:asciiTheme="minorHAnsi" w:eastAsiaTheme="minorEastAsia" w:hAnsiTheme="minorHAnsi" w:cstheme="minorBidi"/>
+          <w:noProof/>
+          <w:sz w:val="22"/>
+          <w:szCs w:val="22"/>
+          <w:lang w:val="en-US"/>
+        </w:rPr>
+      </w:pPr>
+      <w:hyperlink w:anchor="_Toc11231078" w:history="1">
+        <w:r>
+          <w:rPr>
+            <w:rStyle w:val="Hyperlink"/>
+            <w:noProof/>
+            <w:lang w:val="en-US"/>
+          </w:rPr>
+          <w:t>4.2</w:t>
+        </w:r>
+        <w:r>
+          <w:rPr>
+            <w:rFonts w:asciiTheme="minorHAnsi" w:eastAsiaTheme="minorEastAsia" w:hAnsiTheme="minorHAnsi" w:cstheme="minorBidi"/>
+            <w:noProof/>
+            <w:sz w:val="22"/>
+            <w:szCs w:val="22"/>
+            <w:lang w:val="en-US"/>
+          </w:rPr>
+          <w:tab/>
+        </w:r>
+        <w:r>
+          <w:rPr>
+            <w:rStyle w:val="Hyperlink"/>
+            <w:noProof/>
+            <w:lang w:val="en-US"/>
+          </w:rPr>
+          <w:t>Đặc tả Use-case “Lập lịch thi đấu”</w:t>
+        </w:r>
+        <w:r>
+          <w:rPr>
+            <w:noProof/>
+            <w:webHidden/>
+          </w:rPr>
+          <w:tab/>
+        </w:r>
+        <w:r>
+          <w:rPr>
+            <w:noProof/>
+            <w:webHidden/>
+          </w:rPr>
+          <w:fldChar w:fldCharType="begin"/>
+        </w:r>
+        <w:r>
+          <w:rPr>
+            <w:noProof/>
+            <w:webHidden/>
+          </w:rPr>
+          <w:instrText xml:space="preserve"> PAGEREF _Toc11231078 \h </w:instrText>
+        </w:r>
+        <w:r>
+          <w:rPr>
+            <w:noProof/>
+            <w:webHidden/>
+          </w:rPr>
+        </w:r>
+        <w:r>
+          <w:rPr>
+            <w:noProof/>
+            <w:webHidden/>
+          </w:rPr>
+          <w:fldChar w:fldCharType="separate"/>
+        </w:r>
+        <w:r>
+          <w:rPr>
+            <w:noProof/>
+            <w:webHidden/>
+          </w:rPr>
+          <w:t>4</w:t>
+        </w:r>
+        <w:r>
+          <w:rPr>
+            <w:noProof/>
+            <w:webHidden/>
+          </w:rPr>
+          <w:fldChar w:fldCharType="end"/>
+        </w:r>
+      </w:hyperlink>
+    </w:p>
+    <w:p>
+      <w:pPr>
+        <w:pStyle w:val="TOC2"/>
+        <w:tabs>
+          <w:tab w:val="left" w:pos="1000"/>
+        </w:tabs>
+        <w:rPr>
+          <w:rFonts w:asciiTheme="minorHAnsi" w:eastAsiaTheme="minorEastAsia" w:hAnsiTheme="minorHAnsi" w:cstheme="minorBidi"/>
+          <w:noProof/>
+          <w:sz w:val="22"/>
+          <w:szCs w:val="22"/>
+          <w:lang w:val="en-US"/>
+        </w:rPr>
+      </w:pPr>
+      <w:hyperlink w:anchor="_Toc11231079" w:history="1">
+        <w:r>
+          <w:rPr>
+            <w:rStyle w:val="Hyperlink"/>
+            <w:noProof/>
+            <w:lang w:val="en-US"/>
+          </w:rPr>
+          <w:t>4.3</w:t>
+        </w:r>
+        <w:r>
+          <w:rPr>
+            <w:rFonts w:asciiTheme="minorHAnsi" w:eastAsiaTheme="minorEastAsia" w:hAnsiTheme="minorHAnsi" w:cstheme="minorBidi"/>
+            <w:noProof/>
+            <w:sz w:val="22"/>
+            <w:szCs w:val="22"/>
+            <w:lang w:val="en-US"/>
+          </w:rPr>
+          <w:tab/>
+        </w:r>
+        <w:r>
+          <w:rPr>
+            <w:rStyle w:val="Hyperlink"/>
+            <w:noProof/>
+            <w:lang w:val="en-US"/>
+          </w:rPr>
+          <w:t>Đặc tả Use-case “Ghi nhận kết quả trận đấu”</w:t>
+        </w:r>
+        <w:r>
+          <w:rPr>
+            <w:noProof/>
+            <w:webHidden/>
+          </w:rPr>
+          <w:tab/>
+        </w:r>
+        <w:r>
+          <w:rPr>
+            <w:noProof/>
+            <w:webHidden/>
+          </w:rPr>
+          <w:fldChar w:fldCharType="begin"/>
+        </w:r>
+        <w:r>
+          <w:rPr>
+            <w:noProof/>
+            <w:webHidden/>
+          </w:rPr>
+          <w:instrText xml:space="preserve"> PAGEREF _Toc11231079 \h </w:instrText>
+        </w:r>
+        <w:r>
+          <w:rPr>
+            <w:noProof/>
+            <w:webHidden/>
+          </w:rPr>
+        </w:r>
+        <w:r>
+          <w:rPr>
+            <w:noProof/>
+            <w:webHidden/>
+          </w:rPr>
+          <w:fldChar w:fldCharType="separate"/>
+        </w:r>
+        <w:r>
+          <w:rPr>
+            <w:noProof/>
+            <w:webHidden/>
+          </w:rPr>
+          <w:t>4</w:t>
+        </w:r>
+        <w:r>
+          <w:rPr>
+            <w:noProof/>
+            <w:webHidden/>
+          </w:rPr>
+          <w:fldChar w:fldCharType="end"/>
+        </w:r>
+      </w:hyperlink>
+    </w:p>
+    <w:p>
+      <w:pPr>
+        <w:pStyle w:val="TOC2"/>
+        <w:tabs>
+          <w:tab w:val="left" w:pos="1000"/>
+        </w:tabs>
+        <w:rPr>
+          <w:rFonts w:asciiTheme="minorHAnsi" w:eastAsiaTheme="minorEastAsia" w:hAnsiTheme="minorHAnsi" w:cstheme="minorBidi"/>
+          <w:noProof/>
+          <w:sz w:val="22"/>
+          <w:szCs w:val="22"/>
+          <w:lang w:val="en-US"/>
+        </w:rPr>
+      </w:pPr>
+      <w:hyperlink w:anchor="_Toc11231080" w:history="1">
+        <w:r>
+          <w:rPr>
+            <w:rStyle w:val="Hyperlink"/>
+            <w:noProof/>
+            <w:lang w:val="en-US"/>
+          </w:rPr>
+          <w:t>4.4</w:t>
+        </w:r>
+        <w:r>
+          <w:rPr>
+            <w:rFonts w:asciiTheme="minorHAnsi" w:eastAsiaTheme="minorEastAsia" w:hAnsiTheme="minorHAnsi" w:cstheme="minorBidi"/>
+            <w:noProof/>
+            <w:sz w:val="22"/>
+            <w:szCs w:val="22"/>
+            <w:lang w:val="en-US"/>
+          </w:rPr>
+          <w:tab/>
+        </w:r>
+        <w:r>
+          <w:rPr>
+            <w:rStyle w:val="Hyperlink"/>
+            <w:noProof/>
+            <w:lang w:val="en-US"/>
+          </w:rPr>
+          <w:t>Đặc tả Use-case “Tra cứu cầu thủ”</w:t>
+        </w:r>
+        <w:r>
+          <w:rPr>
+            <w:noProof/>
+            <w:webHidden/>
+          </w:rPr>
+          <w:tab/>
+        </w:r>
+        <w:r>
+          <w:rPr>
+            <w:noProof/>
+            <w:webHidden/>
+          </w:rPr>
+          <w:fldChar w:fldCharType="begin"/>
+        </w:r>
+        <w:r>
+          <w:rPr>
+            <w:noProof/>
+            <w:webHidden/>
+          </w:rPr>
+          <w:instrText xml:space="preserve"> PAGEREF _Toc11231080 \h </w:instrText>
+        </w:r>
+        <w:r>
+          <w:rPr>
+            <w:noProof/>
+            <w:webHidden/>
+          </w:rPr>
+        </w:r>
+        <w:r>
+          <w:rPr>
+            <w:noProof/>
+            <w:webHidden/>
+          </w:rPr>
+          <w:fldChar w:fldCharType="separate"/>
+        </w:r>
+        <w:r>
+          <w:rPr>
+            <w:noProof/>
+            <w:webHidden/>
+          </w:rPr>
+          <w:t>4</w:t>
+        </w:r>
+        <w:r>
+          <w:rPr>
+            <w:noProof/>
+            <w:webHidden/>
+          </w:rPr>
+          <w:fldChar w:fldCharType="end"/>
+        </w:r>
+      </w:hyperlink>
+    </w:p>
+    <w:p>
+      <w:pPr>
+        <w:pStyle w:val="TOC2"/>
+        <w:tabs>
+          <w:tab w:val="left" w:pos="1000"/>
+        </w:tabs>
+        <w:rPr>
+          <w:rFonts w:asciiTheme="minorHAnsi" w:eastAsiaTheme="minorEastAsia" w:hAnsiTheme="minorHAnsi" w:cstheme="minorBidi"/>
+          <w:noProof/>
+          <w:sz w:val="22"/>
+          <w:szCs w:val="22"/>
+          <w:lang w:val="en-US"/>
+        </w:rPr>
+      </w:pPr>
+      <w:hyperlink w:anchor="_Toc11231081" w:history="1">
+        <w:r>
+          <w:rPr>
+            <w:rStyle w:val="Hyperlink"/>
+            <w:noProof/>
+            <w:lang w:val="en-US"/>
+          </w:rPr>
+          <w:t>4.5</w:t>
+        </w:r>
+        <w:r>
+          <w:rPr>
+            <w:rFonts w:asciiTheme="minorHAnsi" w:eastAsiaTheme="minorEastAsia" w:hAnsiTheme="minorHAnsi" w:cstheme="minorBidi"/>
+            <w:noProof/>
+            <w:sz w:val="22"/>
+            <w:szCs w:val="22"/>
+            <w:lang w:val="en-US"/>
+          </w:rPr>
+          <w:tab/>
+        </w:r>
+        <w:r>
+          <w:rPr>
+            <w:rStyle w:val="Hyperlink"/>
+            <w:noProof/>
+            <w:lang w:val="en-US"/>
+          </w:rPr>
+          <w:t>Đặc tả Use-case “Lập báo cáo giải”</w:t>
+        </w:r>
+        <w:r>
+          <w:rPr>
+            <w:noProof/>
+            <w:webHidden/>
+          </w:rPr>
+          <w:tab/>
+        </w:r>
+        <w:r>
+          <w:rPr>
+            <w:noProof/>
+            <w:webHidden/>
+          </w:rPr>
+          <w:fldChar w:fldCharType="begin"/>
+        </w:r>
+        <w:r>
+          <w:rPr>
+            <w:noProof/>
+            <w:webHidden/>
+          </w:rPr>
+          <w:instrText xml:space="preserve"> PAGEREF _Toc11231081 \h </w:instrText>
+        </w:r>
+        <w:r>
+          <w:rPr>
+            <w:noProof/>
+            <w:webHidden/>
+          </w:rPr>
+        </w:r>
+        <w:r>
+          <w:rPr>
+            <w:noProof/>
+            <w:webHidden/>
+          </w:rPr>
+          <w:fldChar w:fldCharType="separate"/>
+        </w:r>
+        <w:r>
+          <w:rPr>
+            <w:noProof/>
+            <w:webHidden/>
+          </w:rPr>
+          <w:t>4</w:t>
+        </w:r>
+        <w:r>
+          <w:rPr>
+            <w:noProof/>
+            <w:webHidden/>
+          </w:rPr>
+          <w:fldChar w:fldCharType="end"/>
+        </w:r>
+      </w:hyperlink>
+    </w:p>
+    <w:p>
+      <w:pPr>
+        <w:pStyle w:val="TOC2"/>
+        <w:tabs>
+          <w:tab w:val="left" w:pos="1000"/>
+        </w:tabs>
+        <w:rPr>
+          <w:rFonts w:asciiTheme="minorHAnsi" w:eastAsiaTheme="minorEastAsia" w:hAnsiTheme="minorHAnsi" w:cstheme="minorBidi"/>
+          <w:noProof/>
+          <w:sz w:val="22"/>
+          <w:szCs w:val="22"/>
+          <w:lang w:val="en-US"/>
+        </w:rPr>
+      </w:pPr>
+      <w:hyperlink w:anchor="_Toc11231082" w:history="1">
+        <w:r>
+          <w:rPr>
+            <w:rStyle w:val="Hyperlink"/>
+            <w:noProof/>
+            <w:lang w:val="en-US"/>
+          </w:rPr>
+          <w:t>4.6</w:t>
+        </w:r>
+        <w:r>
+          <w:rPr>
+            <w:rFonts w:asciiTheme="minorHAnsi" w:eastAsiaTheme="minorEastAsia" w:hAnsiTheme="minorHAnsi" w:cstheme="minorBidi"/>
+            <w:noProof/>
+            <w:sz w:val="22"/>
+            <w:szCs w:val="22"/>
+            <w:lang w:val="en-US"/>
+          </w:rPr>
+          <w:tab/>
+        </w:r>
+        <w:r>
+          <w:rPr>
+            <w:rStyle w:val="Hyperlink"/>
+            <w:noProof/>
+            <w:lang w:val="en-US"/>
+          </w:rPr>
+          <w:t>Đặc tả Use-case “Thay đổi quy định”</w:t>
+        </w:r>
+        <w:r>
+          <w:rPr>
+            <w:noProof/>
+            <w:webHidden/>
+          </w:rPr>
+          <w:tab/>
+        </w:r>
+        <w:r>
+          <w:rPr>
+            <w:noProof/>
+            <w:webHidden/>
+          </w:rPr>
+          <w:fldChar w:fldCharType="begin"/>
+        </w:r>
+        <w:r>
+          <w:rPr>
+            <w:noProof/>
+            <w:webHidden/>
+          </w:rPr>
+          <w:instrText xml:space="preserve"> PAGEREF _Toc11231082 \h </w:instrText>
+        </w:r>
+        <w:r>
+          <w:rPr>
+            <w:noProof/>
+            <w:webHidden/>
+          </w:rPr>
+        </w:r>
+        <w:r>
+          <w:rPr>
+            <w:noProof/>
+            <w:webHidden/>
+          </w:rPr>
+          <w:fldChar w:fldCharType="separate"/>
+        </w:r>
+        <w:r>
+          <w:rPr>
+            <w:noProof/>
+            <w:webHidden/>
+          </w:rPr>
+          <w:t>4</w:t>
+        </w:r>
+        <w:r>
+          <w:rPr>
+            <w:noProof/>
+            <w:webHidden/>
+          </w:rPr>
+          <w:fldChar w:fldCharType="end"/>
+        </w:r>
+      </w:hyperlink>
+    </w:p>
+    <w:p>
+      <w:pPr>
+        <w:pStyle w:val="TOC2"/>
+        <w:tabs>
+          <w:tab w:val="left" w:pos="1000"/>
+        </w:tabs>
+        <w:rPr>
+          <w:rFonts w:asciiTheme="minorHAnsi" w:eastAsiaTheme="minorEastAsia" w:hAnsiTheme="minorHAnsi" w:cstheme="minorBidi"/>
+          <w:noProof/>
+          <w:sz w:val="22"/>
+          <w:szCs w:val="22"/>
+          <w:lang w:val="en-US"/>
+        </w:rPr>
+      </w:pPr>
+      <w:hyperlink w:anchor="_Toc11231083" w:history="1">
+        <w:r>
+          <w:rPr>
+            <w:rStyle w:val="Hyperlink"/>
+            <w:noProof/>
+            <w:lang w:val="en-US"/>
+          </w:rPr>
+          <w:t>4.7</w:t>
+        </w:r>
+        <w:r>
+          <w:rPr>
+            <w:rFonts w:asciiTheme="minorHAnsi" w:eastAsiaTheme="minorEastAsia" w:hAnsiTheme="minorHAnsi" w:cstheme="minorBidi"/>
+            <w:noProof/>
+            <w:sz w:val="22"/>
+            <w:szCs w:val="22"/>
+            <w:lang w:val="en-US"/>
+          </w:rPr>
+          <w:tab/>
+        </w:r>
+        <w:r>
+          <w:rPr>
+            <w:rStyle w:val="Hyperlink"/>
+            <w:noProof/>
+            <w:lang w:val="en-US"/>
+          </w:rPr>
+          <w:t>Đặc tả Use-case “Quản lý hồ sơ đăng ký mùa giải”</w:t>
+        </w:r>
+        <w:r>
+          <w:rPr>
+            <w:noProof/>
+            <w:webHidden/>
+          </w:rPr>
+          <w:tab/>
+        </w:r>
+        <w:r>
+          <w:rPr>
+            <w:noProof/>
+            <w:webHidden/>
+          </w:rPr>
+          <w:fldChar w:fldCharType="begin"/>
+        </w:r>
+        <w:r>
+          <w:rPr>
+            <w:noProof/>
+            <w:webHidden/>
+          </w:rPr>
+          <w:instrText xml:space="preserve"> PAGEREF _Toc11231083 \h </w:instrText>
+        </w:r>
+        <w:r>
+          <w:rPr>
+            <w:noProof/>
+            <w:webHidden/>
+          </w:rPr>
+        </w:r>
+        <w:r>
+          <w:rPr>
+            <w:noProof/>
+            <w:webHidden/>
+          </w:rPr>
+          <w:fldChar w:fldCharType="separate"/>
+        </w:r>
+        <w:r>
+          <w:rPr>
+            <w:noProof/>
+            <w:webHidden/>
+          </w:rPr>
+          <w:t>4</w:t>
+        </w:r>
+        <w:r>
+          <w:rPr>
+            <w:noProof/>
+            <w:webHidden/>
+          </w:rPr>
+          <w:fldChar w:fldCharType="end"/>
+        </w:r>
+      </w:hyperlink>
+    </w:p>
+    <w:p>
+      <w:pPr>
+        <w:pStyle w:val="TOC2"/>
+        <w:tabs>
+          <w:tab w:val="left" w:pos="1000"/>
+        </w:tabs>
+        <w:rPr>
+          <w:rFonts w:asciiTheme="minorHAnsi" w:eastAsiaTheme="minorEastAsia" w:hAnsiTheme="minorHAnsi" w:cstheme="minorBidi"/>
+          <w:noProof/>
+          <w:sz w:val="22"/>
+          <w:szCs w:val="22"/>
+          <w:lang w:val="en-US"/>
+        </w:rPr>
+      </w:pPr>
+      <w:hyperlink w:anchor="_Toc11231084" w:history="1">
+        <w:r>
+          <w:rPr>
+            <w:rStyle w:val="Hyperlink"/>
+            <w:noProof/>
+            <w:lang w:val="en-US"/>
+          </w:rPr>
+          <w:t>4.8</w:t>
+        </w:r>
+        <w:r>
+          <w:rPr>
+            <w:rFonts w:asciiTheme="minorHAnsi" w:eastAsiaTheme="minorEastAsia" w:hAnsiTheme="minorHAnsi" w:cstheme="minorBidi"/>
+            <w:noProof/>
+            <w:sz w:val="22"/>
+            <w:szCs w:val="22"/>
+            <w:lang w:val="en-US"/>
+          </w:rPr>
+          <w:tab/>
+        </w:r>
+        <w:r>
+          <w:rPr>
+            <w:rStyle w:val="Hyperlink"/>
+            <w:noProof/>
+            <w:lang w:val="en-US"/>
+          </w:rPr>
+          <w:t>Đặc tả Use-case “Quản lý hồ sơ đăng ký cầu thủ”</w:t>
+        </w:r>
+        <w:r>
+          <w:rPr>
+            <w:noProof/>
+            <w:webHidden/>
+          </w:rPr>
+          <w:tab/>
+        </w:r>
+        <w:r>
+          <w:rPr>
+            <w:noProof/>
+            <w:webHidden/>
+          </w:rPr>
+          <w:fldChar w:fldCharType="begin"/>
+        </w:r>
+        <w:r>
+          <w:rPr>
+            <w:noProof/>
+            <w:webHidden/>
+          </w:rPr>
+          <w:instrText xml:space="preserve"> PAGEREF _Toc11231084 \h </w:instrText>
+        </w:r>
+        <w:r>
+          <w:rPr>
+            <w:noProof/>
+            <w:webHidden/>
+          </w:rPr>
+        </w:r>
+        <w:r>
+          <w:rPr>
+            <w:noProof/>
+            <w:webHidden/>
+          </w:rPr>
+          <w:fldChar w:fldCharType="separate"/>
+        </w:r>
+        <w:r>
+          <w:rPr>
+            <w:noProof/>
+            <w:webHidden/>
+          </w:rPr>
+          <w:t>4</w:t>
+        </w:r>
+        <w:r>
+          <w:rPr>
+            <w:noProof/>
+            <w:webHidden/>
+          </w:rPr>
+          <w:fldChar w:fldCharType="end"/>
+        </w:r>
+      </w:hyperlink>
+    </w:p>
+    <w:p>
+      <w:pPr>
         <w:pStyle w:val="Heading1"/>
         <w:pageBreakBefore/>
       </w:pPr>
@@ -1489,7 +2344,7 @@
         </w:rPr>
         <w:fldChar w:fldCharType="end"/>
       </w:r>
-      <w:bookmarkStart w:id="0" w:name="_Toc369450773"/>
+      <w:bookmarkStart w:id="0" w:name="_Toc11231073"/>
       <w:r>
         <w:rPr>
           <w:lang w:val="en-US"/>
@@ -1519,10 +2374,10 @@
           <w:noProof/>
         </w:rPr>
         <w:drawing>
-          <wp:inline distT="0" distB="0" distL="0" distR="0" wp14:anchorId="4DAF201A" wp14:editId="58BBB0DD">
-            <wp:extent cx="5732145" cy="3569335"/>
+          <wp:inline distT="0" distB="0" distL="0" distR="0" wp14:anchorId="2845F8D3" wp14:editId="1F482A88">
+            <wp:extent cx="5732145" cy="4020820"/>
             <wp:effectExtent l="0" t="0" r="1905" b="0"/>
-            <wp:docPr id="2" name="Picture 2"/>
+            <wp:docPr id="7" name="Picture 7"/>
             <wp:cNvGraphicFramePr>
               <a:graphicFrameLocks xmlns:a="http://schemas.openxmlformats.org/drawingml/2006/main" noChangeAspect="1"/>
             </wp:cNvGraphicFramePr>
@@ -1551,7 +2406,7 @@
                   <pic:spPr bwMode="auto">
                     <a:xfrm>
                       <a:off x="0" y="0"/>
-                      <a:ext cx="5732145" cy="3569335"/>
+                      <a:ext cx="5732145" cy="4020820"/>
                     </a:xfrm>
                     <a:prstGeom prst="rect">
                       <a:avLst/>
@@ -1567,6 +2422,8 @@
           </wp:inline>
         </w:drawing>
       </w:r>
+      <w:bookmarkStart w:id="1" w:name="_GoBack"/>
+      <w:bookmarkEnd w:id="1"/>
     </w:p>
     <w:p>
       <w:pPr>
@@ -1582,21 +2439,19 @@
           <w:lang w:val="en-US"/>
         </w:rPr>
       </w:pPr>
-      <w:bookmarkStart w:id="1" w:name="_Toc369450774"/>
       <w:bookmarkStart w:id="2" w:name="_Toc451996089"/>
       <w:bookmarkStart w:id="3" w:name="_Toc452184222"/>
       <w:bookmarkStart w:id="4" w:name="_Toc452186669"/>
       <w:bookmarkStart w:id="5" w:name="_Toc452198046"/>
       <w:bookmarkStart w:id="6" w:name="_Toc460198367"/>
-      <w:bookmarkStart w:id="7" w:name="_GoBack"/>
+      <w:bookmarkStart w:id="7" w:name="_Toc11231074"/>
+      <w:r>
+        <w:rPr>
+          <w:lang w:val="en-US"/>
+        </w:rPr>
+        <w:t>Danh sách các Actor</w:t>
+      </w:r>
       <w:bookmarkEnd w:id="7"/>
-      <w:r>
-        <w:rPr>
-          <w:lang w:val="en-US"/>
-        </w:rPr>
-        <w:t>Danh sách các Actor</w:t>
-      </w:r>
-      <w:bookmarkEnd w:id="1"/>
     </w:p>
     <w:tbl>
       <w:tblPr>
@@ -1798,7 +2653,7 @@
           <w:lang w:val="en-US"/>
         </w:rPr>
       </w:pPr>
-      <w:bookmarkStart w:id="8" w:name="_Toc369450775"/>
+      <w:bookmarkStart w:id="8" w:name="_Toc11231075"/>
       <w:r>
         <w:rPr>
           <w:lang w:val="en-US"/>
@@ -1923,7 +2778,19 @@
               <w:rPr>
                 <w:lang w:val="en-US"/>
               </w:rPr>
-              <w:t>Tiếp nhận hồ sơ đăng ký</w:t>
+              <w:t xml:space="preserve">Quản lý </w:t>
+            </w:r>
+            <w:r>
+              <w:rPr>
+                <w:lang w:val="en-US"/>
+              </w:rPr>
+              <w:t>hồ sơ đăng ký</w:t>
+            </w:r>
+            <w:r>
+              <w:rPr>
+                <w:lang w:val="en-US"/>
+              </w:rPr>
+              <w:t xml:space="preserve"> đội bóng</w:t>
             </w:r>
           </w:p>
         </w:tc>
@@ -2247,6 +3114,150 @@
           </w:p>
         </w:tc>
       </w:tr>
+      <w:tr>
+        <w:tc>
+          <w:tcPr>
+            <w:tcW w:w="763" w:type="dxa"/>
+            <w:shd w:val="clear" w:color="auto" w:fill="auto"/>
+          </w:tcPr>
+          <w:p>
+            <w:pPr>
+              <w:jc w:val="center"/>
+              <w:rPr>
+                <w:lang w:val="en-US"/>
+              </w:rPr>
+            </w:pPr>
+            <w:r>
+              <w:rPr>
+                <w:lang w:val="en-US"/>
+              </w:rPr>
+              <w:t>U7</w:t>
+            </w:r>
+          </w:p>
+        </w:tc>
+        <w:tc>
+          <w:tcPr>
+            <w:tcW w:w="3192" w:type="dxa"/>
+            <w:shd w:val="clear" w:color="auto" w:fill="auto"/>
+          </w:tcPr>
+          <w:p>
+            <w:pPr>
+              <w:rPr>
+                <w:lang w:val="en-US"/>
+              </w:rPr>
+            </w:pPr>
+            <w:r>
+              <w:rPr>
+                <w:lang w:val="en-US"/>
+              </w:rPr>
+              <w:t xml:space="preserve">Quản lý hồ sơ đăng ký </w:t>
+            </w:r>
+            <w:r>
+              <w:rPr>
+                <w:lang w:val="en-US"/>
+              </w:rPr>
+              <w:t>mùa giải</w:t>
+            </w:r>
+          </w:p>
+        </w:tc>
+        <w:tc>
+          <w:tcPr>
+            <w:tcW w:w="5651" w:type="dxa"/>
+            <w:shd w:val="clear" w:color="auto" w:fill="auto"/>
+          </w:tcPr>
+          <w:p>
+            <w:pPr>
+              <w:rPr>
+                <w:lang w:val="en-US"/>
+              </w:rPr>
+            </w:pPr>
+            <w:r>
+              <w:rPr>
+                <w:lang w:val="en-US"/>
+              </w:rPr>
+              <w:t xml:space="preserve">Kiểm tra hồ sơ, xóa hoặc cập nhật lại hồ sơ </w:t>
+            </w:r>
+            <w:r>
+              <w:rPr>
+                <w:lang w:val="en-US"/>
+              </w:rPr>
+              <w:t>mùa giải</w:t>
+            </w:r>
+          </w:p>
+        </w:tc>
+      </w:tr>
+      <w:tr>
+        <w:tc>
+          <w:tcPr>
+            <w:tcW w:w="763" w:type="dxa"/>
+            <w:shd w:val="clear" w:color="auto" w:fill="auto"/>
+          </w:tcPr>
+          <w:p>
+            <w:pPr>
+              <w:jc w:val="center"/>
+              <w:rPr>
+                <w:lang w:val="en-US"/>
+              </w:rPr>
+            </w:pPr>
+            <w:r>
+              <w:rPr>
+                <w:lang w:val="en-US"/>
+              </w:rPr>
+              <w:t>U8</w:t>
+            </w:r>
+          </w:p>
+        </w:tc>
+        <w:tc>
+          <w:tcPr>
+            <w:tcW w:w="3192" w:type="dxa"/>
+            <w:shd w:val="clear" w:color="auto" w:fill="auto"/>
+          </w:tcPr>
+          <w:p>
+            <w:pPr>
+              <w:rPr>
+                <w:lang w:val="en-US"/>
+              </w:rPr>
+            </w:pPr>
+            <w:r>
+              <w:rPr>
+                <w:lang w:val="en-US"/>
+              </w:rPr>
+              <w:t xml:space="preserve">Quản lý hồ sơ đăng ký </w:t>
+            </w:r>
+            <w:r>
+              <w:rPr>
+                <w:lang w:val="en-US"/>
+              </w:rPr>
+              <w:t>cầu thủ</w:t>
+            </w:r>
+          </w:p>
+        </w:tc>
+        <w:tc>
+          <w:tcPr>
+            <w:tcW w:w="5651" w:type="dxa"/>
+            <w:shd w:val="clear" w:color="auto" w:fill="auto"/>
+          </w:tcPr>
+          <w:p>
+            <w:pPr>
+              <w:rPr>
+                <w:lang w:val="en-US"/>
+              </w:rPr>
+            </w:pPr>
+            <w:r>
+              <w:rPr>
+                <w:lang w:val="en-US"/>
+              </w:rPr>
+              <w:t xml:space="preserve">Kiểm tra hồ sơ, xóa hoặc cập nhật lại hồ sơ một </w:t>
+            </w:r>
+            <w:r>
+              <w:rPr>
+                <w:lang w:val="en-US"/>
+              </w:rPr>
+              <w:t>cầu thủ</w:t>
+            </w:r>
+          </w:p>
+        </w:tc>
+      </w:tr>
     </w:tbl>
     <w:p>
       <w:pPr>
@@ -2264,7 +3275,7 @@
           <w:lang w:val="en-US"/>
         </w:rPr>
       </w:pPr>
-      <w:bookmarkStart w:id="9" w:name="_Toc369450776"/>
+      <w:bookmarkStart w:id="9" w:name="_Toc11231076"/>
       <w:r>
         <w:rPr>
           <w:lang w:val="en-US"/>
@@ -2299,7 +3310,7 @@
           <w:lang w:val="en-US"/>
         </w:rPr>
       </w:pPr>
-      <w:bookmarkStart w:id="10" w:name="_Toc369450777"/>
+      <w:bookmarkStart w:id="10" w:name="_Toc11231077"/>
       <w:r>
         <w:rPr>
           <w:lang w:val="en-US"/>
@@ -2318,7 +3329,21 @@
           <w:color w:val="0000FF"/>
           <w:lang w:val="en-US"/>
         </w:rPr>
-        <w:t>Tiếp nhận hồ sơ đăng ký</w:t>
+        <w:t>Quản lý</w:t>
+      </w:r>
+      <w:r>
+        <w:rPr>
+          <w:color w:val="0000FF"/>
+          <w:lang w:val="en-US"/>
+        </w:rPr>
+        <w:t xml:space="preserve"> hồ sơ đăng ký</w:t>
+      </w:r>
+      <w:r>
+        <w:rPr>
+          <w:color w:val="0000FF"/>
+          <w:lang w:val="en-US"/>
+        </w:rPr>
+        <w:t xml:space="preserve"> đội bóng</w:t>
       </w:r>
       <w:r>
         <w:rPr>
@@ -2815,6 +3840,7 @@
           <w:lang w:val="en-US"/>
         </w:rPr>
       </w:pPr>
+      <w:bookmarkStart w:id="11" w:name="_Toc11231078"/>
       <w:r>
         <w:rPr>
           <w:lang w:val="en-US"/>
@@ -2842,6 +3868,7 @@
         </w:rPr>
         <w:t>”</w:t>
       </w:r>
+      <w:bookmarkEnd w:id="11"/>
     </w:p>
     <w:p>
       <w:pPr>
@@ -2984,6 +4011,14 @@
         </w:rPr>
         <w:t>Hệ thống kiểm tra thông tin người dùng cung cấp</w:t>
       </w:r>
+      <w:r>
+        <w:rPr>
+          <w:i/>
+          <w:color w:val="0000FF"/>
+          <w:lang w:val="en-US"/>
+        </w:rPr>
+        <w:t xml:space="preserve"> và các quy định của giải đấu</w:t>
+      </w:r>
     </w:p>
     <w:p>
       <w:pPr>
@@ -3067,11 +4102,71 @@
           <w:color w:val="0000FF"/>
           <w:lang w:val="en-US"/>
         </w:rPr>
+        <w:t>a</w:t>
+      </w:r>
+      <w:r>
+        <w:rPr>
+          <w:i/>
+          <w:color w:val="0000FF"/>
+          <w:lang w:val="en-US"/>
+        </w:rPr>
         <w:t>. Thông tin người dùng cung cấp không đúng:</w:t>
       </w:r>
     </w:p>
     <w:p>
       <w:pPr>
+        <w:ind w:left="720" w:firstLine="720"/>
+        <w:rPr>
+          <w:i/>
+          <w:color w:val="0000FF"/>
+          <w:lang w:val="en-US"/>
+        </w:rPr>
+      </w:pPr>
+      <w:r>
+        <w:rPr>
+          <w:i/>
+          <w:color w:val="0000FF"/>
+          <w:lang w:val="en-US"/>
+        </w:rPr>
+        <w:t>4</w:t>
+      </w:r>
+      <w:r>
+        <w:rPr>
+          <w:i/>
+          <w:color w:val="0000FF"/>
+          <w:lang w:val="en-US"/>
+        </w:rPr>
+        <w:t>.1 Hệ thống thông báo thông tin không đúng quy định.</w:t>
+      </w:r>
+    </w:p>
+    <w:p>
+      <w:pPr>
+        <w:ind w:left="720" w:firstLine="720"/>
+        <w:rPr>
+          <w:i/>
+          <w:color w:val="0000FF"/>
+          <w:lang w:val="en-US"/>
+        </w:rPr>
+      </w:pPr>
+      <w:r>
+        <w:rPr>
+          <w:i/>
+          <w:color w:val="0000FF"/>
+          <w:lang w:val="en-US"/>
+        </w:rPr>
+        <w:t>4</w:t>
+      </w:r>
+      <w:r>
+        <w:rPr>
+          <w:i/>
+          <w:color w:val="0000FF"/>
+          <w:lang w:val="en-US"/>
+        </w:rPr>
+        <w:t>.2 Hệ thống yêu cầu cung cấp lại.</w:t>
+      </w:r>
+    </w:p>
+    <w:p>
+      <w:pPr>
         <w:ind w:firstLine="720"/>
         <w:rPr>
           <w:i/>
@@ -3085,15 +4180,25 @@
           <w:color w:val="0000FF"/>
           <w:lang w:val="en-US"/>
         </w:rPr>
-        <w:t>4</w:t>
-      </w:r>
-      <w:r>
-        <w:rPr>
-          <w:i/>
-          <w:color w:val="0000FF"/>
-          <w:lang w:val="en-US"/>
-        </w:rPr>
-        <w:t>.1 Hệ thống thông báo thông tin không đúng quy định.</w:t>
+        <w:t xml:space="preserve">4b. Dữ liệu hiện tại của mùa giải </w:t>
+      </w:r>
+      <w:proofErr w:type="gramStart"/>
+      <w:r>
+        <w:rPr>
+          <w:i/>
+          <w:color w:val="0000FF"/>
+          <w:lang w:val="en-US"/>
+        </w:rPr>
+        <w:t>( đội</w:t>
+      </w:r>
+      <w:proofErr w:type="gramEnd"/>
+      <w:r>
+        <w:rPr>
+          <w:i/>
+          <w:color w:val="0000FF"/>
+          <w:lang w:val="en-US"/>
+        </w:rPr>
+        <w:t xml:space="preserve"> bóng, cầu thủ, …) chưa thỏa mãn quy định của giải đấu</w:t>
       </w:r>
     </w:p>
     <w:p>
@@ -3111,15 +4216,33 @@
           <w:color w:val="0000FF"/>
           <w:lang w:val="en-US"/>
         </w:rPr>
-        <w:t>4</w:t>
-      </w:r>
-      <w:r>
-        <w:rPr>
-          <w:i/>
-          <w:color w:val="0000FF"/>
-          <w:lang w:val="en-US"/>
-        </w:rPr>
-        <w:t>.2 Hệ thống yêu cầu cung cấp lại.</w:t>
+        <w:tab/>
+        <w:t>4.1 Hệ thống thông báo chưa thỏa mãn quy định của giải đấu</w:t>
+      </w:r>
+      <w:r>
+        <w:rPr>
+          <w:i/>
+          <w:color w:val="0000FF"/>
+          <w:lang w:val="en-US"/>
+        </w:rPr>
+        <w:br/>
+      </w:r>
+      <w:r>
+        <w:rPr>
+          <w:i/>
+          <w:color w:val="0000FF"/>
+          <w:lang w:val="en-US"/>
+        </w:rPr>
+        <w:tab/>
+      </w:r>
+      <w:r>
+        <w:rPr>
+          <w:i/>
+          <w:color w:val="0000FF"/>
+          <w:lang w:val="en-US"/>
+        </w:rPr>
+        <w:tab/>
+        <w:t>4.2 Hệ thống yêu cầu cập nhật lại dữ liệu của mùa giải</w:t>
       </w:r>
     </w:p>
     <w:p>
@@ -3204,7 +4327,23 @@
           <w:color w:val="0000FF"/>
           <w:lang w:val="en-US"/>
         </w:rPr>
-        <w:t>Hệ thống đòi hỏi phải có thông tin về các đội bóng.</w:t>
+        <w:t>Hệ thống đòi hỏi phải có thông tin về các đội bóng</w:t>
+      </w:r>
+      <w:r>
+        <w:rPr>
+          <w:i/>
+          <w:color w:val="0000FF"/>
+          <w:lang w:val="en-US"/>
+        </w:rPr>
+        <w:t>, cầu thủ</w:t>
+      </w:r>
+      <w:r>
+        <w:rPr>
+          <w:i/>
+          <w:color w:val="0000FF"/>
+          <w:lang w:val="en-US"/>
+        </w:rPr>
+        <w:t>.</w:t>
       </w:r>
     </w:p>
     <w:p>
@@ -3301,6 +4440,7 @@
           <w:lang w:val="en-US"/>
         </w:rPr>
       </w:pPr>
+      <w:bookmarkStart w:id="12" w:name="_Toc11231079"/>
       <w:r>
         <w:rPr>
           <w:lang w:val="en-US"/>
@@ -3328,6 +4468,7 @@
         </w:rPr>
         <w:t>”</w:t>
       </w:r>
+      <w:bookmarkEnd w:id="12"/>
     </w:p>
     <w:p>
       <w:pPr>
@@ -3844,6 +4985,7 @@
           <w:lang w:val="en-US"/>
         </w:rPr>
       </w:pPr>
+      <w:bookmarkStart w:id="13" w:name="_Toc11231080"/>
       <w:r>
         <w:rPr>
           <w:lang w:val="en-US"/>
@@ -3871,6 +5013,7 @@
         </w:rPr>
         <w:t>”</w:t>
       </w:r>
+      <w:bookmarkEnd w:id="13"/>
     </w:p>
     <w:p>
       <w:pPr>
@@ -4465,6 +5608,7 @@
           <w:lang w:val="en-US"/>
         </w:rPr>
       </w:pPr>
+      <w:bookmarkStart w:id="14" w:name="_Toc11231081"/>
       <w:r>
         <w:rPr>
           <w:lang w:val="en-US"/>
@@ -4492,6 +5636,7 @@
         </w:rPr>
         <w:t>”</w:t>
       </w:r>
+      <w:bookmarkEnd w:id="14"/>
     </w:p>
     <w:p>
       <w:pPr>
@@ -5033,6 +6178,7 @@
           <w:lang w:val="en-US"/>
         </w:rPr>
       </w:pPr>
+      <w:bookmarkStart w:id="15" w:name="_Toc11231082"/>
       <w:r>
         <w:rPr>
           <w:lang w:val="en-US"/>
@@ -5060,6 +6206,7 @@
         </w:rPr>
         <w:t>”</w:t>
       </w:r>
+      <w:bookmarkEnd w:id="15"/>
     </w:p>
     <w:p>
       <w:pPr>
@@ -5088,25 +6235,7 @@
           <w:color w:val="0000FF"/>
           <w:lang w:val="en-US"/>
         </w:rPr>
-        <w:t xml:space="preserve">Người sử dụng dùng Use-case này để </w:t>
-      </w:r>
-      <w:r>
-        <w:rPr>
-          <w:i/>
-          <w:snapToGrid w:val="0"/>
-          <w:color w:val="0000FF"/>
-          <w:lang w:val="en-US"/>
-        </w:rPr>
-        <w:t>thay đổi các quy định cho cả giải đấu</w:t>
-      </w:r>
-      <w:r>
-        <w:rPr>
-          <w:i/>
-          <w:snapToGrid w:val="0"/>
-          <w:color w:val="0000FF"/>
-          <w:lang w:val="en-US"/>
-        </w:rPr>
-        <w:t>.</w:t>
+        <w:t>Người sử dụng dùng Use-case này để thay đổi các quy định cho cả giải đấu.</w:t>
       </w:r>
     </w:p>
     <w:p>
@@ -5149,23 +6278,7 @@
           <w:color w:val="0000FF"/>
           <w:lang w:val="en-US"/>
         </w:rPr>
-        <w:t xml:space="preserve">Hệ thống </w:t>
-      </w:r>
-      <w:r>
-        <w:rPr>
-          <w:i/>
-          <w:color w:val="0000FF"/>
-          <w:lang w:val="en-US"/>
-        </w:rPr>
-        <w:t>hiển thị các quy định đã có</w:t>
-      </w:r>
-      <w:r>
-        <w:rPr>
-          <w:i/>
-          <w:color w:val="0000FF"/>
-          <w:lang w:val="en-US"/>
-        </w:rPr>
-        <w:t>.</w:t>
+        <w:t>Hệ thống hiển thị các quy định đã có.</w:t>
       </w:r>
     </w:p>
     <w:p>
@@ -5188,23 +6301,7 @@
           <w:color w:val="0000FF"/>
           <w:lang w:val="en-US"/>
         </w:rPr>
-        <w:t xml:space="preserve">Người dùng </w:t>
-      </w:r>
-      <w:r>
-        <w:rPr>
-          <w:i/>
-          <w:color w:val="0000FF"/>
-          <w:lang w:val="en-US"/>
-        </w:rPr>
-        <w:t>chọn quy định cần thay đổi và thay đổi</w:t>
-      </w:r>
-      <w:r>
-        <w:rPr>
-          <w:i/>
-          <w:color w:val="0000FF"/>
-          <w:lang w:val="en-US"/>
-        </w:rPr>
-        <w:t>.</w:t>
+        <w:t>Người dùng chọn quy định cần thay đổi và thay đổi.</w:t>
       </w:r>
     </w:p>
     <w:p>
@@ -5413,15 +6510,7 @@
           <w:color w:val="0000FF"/>
           <w:lang w:val="en-US"/>
         </w:rPr>
-        <w:t>Hệ thống cập nhật lại các quy định</w:t>
-      </w:r>
-      <w:r>
-        <w:rPr>
-          <w:i/>
-          <w:color w:val="0000FF"/>
-          <w:lang w:val="en-US"/>
-        </w:rPr>
-        <w:t>.</w:t>
+        <w:t>Hệ thống cập nhật lại các quy định.</w:t>
       </w:r>
     </w:p>
     <w:p>
@@ -5480,6 +6569,1147 @@
     <w:p>
       <w:pPr>
         <w:spacing w:line="360" w:lineRule="auto"/>
+        <w:jc w:val="both"/>
+        <w:rPr>
+          <w:i/>
+          <w:color w:val="0000FF"/>
+          <w:lang w:val="en-US"/>
+        </w:rPr>
+      </w:pPr>
+    </w:p>
+    <w:p>
+      <w:pPr>
+        <w:pStyle w:val="Heading2"/>
+        <w:spacing w:line="360" w:lineRule="auto"/>
+        <w:jc w:val="both"/>
+        <w:rPr>
+          <w:lang w:val="en-US"/>
+        </w:rPr>
+      </w:pPr>
+      <w:bookmarkStart w:id="16" w:name="_Toc11231083"/>
+      <w:r>
+        <w:rPr>
+          <w:lang w:val="en-US"/>
+        </w:rPr>
+        <w:t xml:space="preserve">Đặc tả Use-case </w:t>
+      </w:r>
+      <w:r>
+        <w:rPr>
+          <w:color w:val="0000FF"/>
+          <w:lang w:val="en-US"/>
+        </w:rPr>
+        <w:t>“</w:t>
+      </w:r>
+      <w:r>
+        <w:rPr>
+          <w:color w:val="0000FF"/>
+          <w:lang w:val="en-US"/>
+        </w:rPr>
+        <w:t xml:space="preserve">Quản lý hồ sơ đăng ký </w:t>
+      </w:r>
+      <w:r>
+        <w:rPr>
+          <w:color w:val="0000FF"/>
+          <w:lang w:val="en-US"/>
+        </w:rPr>
+        <w:t>mùa giải</w:t>
+      </w:r>
+      <w:r>
+        <w:rPr>
+          <w:color w:val="0000FF"/>
+          <w:lang w:val="en-US"/>
+        </w:rPr>
+        <w:t>”</w:t>
+      </w:r>
+      <w:bookmarkEnd w:id="16"/>
+    </w:p>
+    <w:p>
+      <w:pPr>
+        <w:pStyle w:val="Heading3"/>
+        <w:spacing w:line="360" w:lineRule="auto"/>
+        <w:jc w:val="both"/>
+      </w:pPr>
+      <w:r>
+        <w:t>Tóm tắt</w:t>
+      </w:r>
+    </w:p>
+    <w:p>
+      <w:pPr>
+        <w:pStyle w:val="BodyText"/>
+        <w:jc w:val="both"/>
+        <w:rPr>
+          <w:i/>
+          <w:color w:val="0000FF"/>
+          <w:lang w:val="en-US"/>
+        </w:rPr>
+      </w:pPr>
+      <w:r>
+        <w:rPr>
+          <w:i/>
+          <w:snapToGrid w:val="0"/>
+          <w:color w:val="0000FF"/>
+          <w:lang w:val="en-US"/>
+        </w:rPr>
+        <w:t xml:space="preserve">Người sử dụng dùng Use-case này để đăng ký </w:t>
+      </w:r>
+      <w:r>
+        <w:rPr>
+          <w:i/>
+          <w:snapToGrid w:val="0"/>
+          <w:color w:val="0000FF"/>
+          <w:lang w:val="en-US"/>
+        </w:rPr>
+        <w:t xml:space="preserve">mùa giải </w:t>
+      </w:r>
+      <w:r>
+        <w:rPr>
+          <w:i/>
+          <w:snapToGrid w:val="0"/>
+          <w:color w:val="0000FF"/>
+          <w:lang w:val="en-US"/>
+        </w:rPr>
+        <w:t xml:space="preserve">dựa trên thông tin từ hồ sơ của </w:t>
+      </w:r>
+      <w:r>
+        <w:rPr>
+          <w:i/>
+          <w:snapToGrid w:val="0"/>
+          <w:color w:val="0000FF"/>
+          <w:lang w:val="en-US"/>
+        </w:rPr>
+        <w:t xml:space="preserve">mùa giải </w:t>
+      </w:r>
+      <w:r>
+        <w:rPr>
+          <w:i/>
+          <w:snapToGrid w:val="0"/>
+          <w:color w:val="0000FF"/>
+          <w:lang w:val="en-US"/>
+        </w:rPr>
+        <w:t>đó.</w:t>
+      </w:r>
+    </w:p>
+    <w:p>
+      <w:pPr>
+        <w:pStyle w:val="Heading3"/>
+        <w:spacing w:line="360" w:lineRule="auto"/>
+        <w:jc w:val="both"/>
+      </w:pPr>
+      <w:r>
+        <w:t>Dòng sự kiện</w:t>
+      </w:r>
+    </w:p>
+    <w:p>
+      <w:pPr>
+        <w:pStyle w:val="Heading4"/>
+        <w:spacing w:line="360" w:lineRule="auto"/>
+        <w:jc w:val="both"/>
+      </w:pPr>
+      <w:r>
+        <w:t>Dòng sự kiện chính</w:t>
+      </w:r>
+    </w:p>
+    <w:p>
+      <w:pPr>
+        <w:pStyle w:val="BodyText"/>
+        <w:numPr>
+          <w:ilvl w:val="0"/>
+          <w:numId w:val="46"/>
+        </w:numPr>
+        <w:jc w:val="both"/>
+        <w:rPr>
+          <w:i/>
+          <w:color w:val="0000FF"/>
+          <w:lang w:val="en-US"/>
+        </w:rPr>
+      </w:pPr>
+      <w:r>
+        <w:rPr>
+          <w:i/>
+          <w:color w:val="0000FF"/>
+          <w:lang w:val="en-US"/>
+        </w:rPr>
+        <w:t xml:space="preserve">Hệ thống cung cấp biểu mẫu để người dùng cung cấp hồ sơ về </w:t>
+      </w:r>
+      <w:r>
+        <w:rPr>
+          <w:i/>
+          <w:color w:val="0000FF"/>
+          <w:lang w:val="en-US"/>
+        </w:rPr>
+        <w:t>mùa giải</w:t>
+      </w:r>
+      <w:r>
+        <w:rPr>
+          <w:i/>
+          <w:color w:val="0000FF"/>
+          <w:lang w:val="en-US"/>
+        </w:rPr>
+        <w:t>.</w:t>
+      </w:r>
+    </w:p>
+    <w:p>
+      <w:pPr>
+        <w:pStyle w:val="BodyText"/>
+        <w:numPr>
+          <w:ilvl w:val="0"/>
+          <w:numId w:val="46"/>
+        </w:numPr>
+        <w:jc w:val="both"/>
+        <w:rPr>
+          <w:i/>
+          <w:color w:val="0000FF"/>
+          <w:lang w:val="en-US"/>
+        </w:rPr>
+      </w:pPr>
+      <w:r>
+        <w:rPr>
+          <w:i/>
+          <w:color w:val="0000FF"/>
+          <w:lang w:val="en-US"/>
+        </w:rPr>
+        <w:t>Người dùng hoàn tất biểu mẫu.</w:t>
+      </w:r>
+    </w:p>
+    <w:p>
+      <w:pPr>
+        <w:pStyle w:val="BodyText"/>
+        <w:numPr>
+          <w:ilvl w:val="0"/>
+          <w:numId w:val="46"/>
+        </w:numPr>
+        <w:jc w:val="both"/>
+        <w:rPr>
+          <w:i/>
+          <w:color w:val="0000FF"/>
+          <w:lang w:val="en-US"/>
+        </w:rPr>
+      </w:pPr>
+      <w:r>
+        <w:rPr>
+          <w:i/>
+          <w:color w:val="0000FF"/>
+          <w:lang w:val="en-US"/>
+        </w:rPr>
+        <w:t>Người dùng yêu cầu hệ thống ghi nhận.</w:t>
+      </w:r>
+    </w:p>
+    <w:p>
+      <w:pPr>
+        <w:pStyle w:val="BodyText"/>
+        <w:numPr>
+          <w:ilvl w:val="0"/>
+          <w:numId w:val="46"/>
+        </w:numPr>
+        <w:jc w:val="both"/>
+        <w:rPr>
+          <w:i/>
+          <w:color w:val="0000FF"/>
+          <w:lang w:val="en-US"/>
+        </w:rPr>
+      </w:pPr>
+      <w:r>
+        <w:rPr>
+          <w:i/>
+          <w:color w:val="0000FF"/>
+          <w:lang w:val="en-US"/>
+        </w:rPr>
+        <w:t>Hệ thống kiểm tra thông tin người dùng cung cấp</w:t>
+      </w:r>
+    </w:p>
+    <w:p>
+      <w:pPr>
+        <w:pStyle w:val="BodyText"/>
+        <w:numPr>
+          <w:ilvl w:val="0"/>
+          <w:numId w:val="46"/>
+        </w:numPr>
+        <w:jc w:val="both"/>
+        <w:rPr>
+          <w:i/>
+          <w:color w:val="0000FF"/>
+          <w:lang w:val="en-US"/>
+        </w:rPr>
+      </w:pPr>
+      <w:r>
+        <w:rPr>
+          <w:i/>
+          <w:color w:val="0000FF"/>
+          <w:lang w:val="en-US"/>
+        </w:rPr>
+        <w:t>Hệ thống thực hiện ghi nhận thông tin người dùng.</w:t>
+      </w:r>
+    </w:p>
+    <w:p>
+      <w:pPr>
+        <w:pStyle w:val="BodyText"/>
+        <w:numPr>
+          <w:ilvl w:val="0"/>
+          <w:numId w:val="46"/>
+        </w:numPr>
+        <w:jc w:val="both"/>
+        <w:rPr>
+          <w:i/>
+          <w:color w:val="0000FF"/>
+          <w:lang w:val="en-US"/>
+        </w:rPr>
+      </w:pPr>
+      <w:r>
+        <w:rPr>
+          <w:i/>
+          <w:color w:val="0000FF"/>
+          <w:lang w:val="en-US"/>
+        </w:rPr>
+        <w:t>Hệ thống thông báo ghi nhận thành công.</w:t>
+      </w:r>
+    </w:p>
+    <w:p>
+      <w:pPr>
+        <w:pStyle w:val="Heading4"/>
+        <w:spacing w:line="360" w:lineRule="auto"/>
+        <w:jc w:val="both"/>
+        <w:rPr>
+          <w:lang w:val="en-US"/>
+        </w:rPr>
+      </w:pPr>
+      <w:r>
+        <w:t>Các dòng sự kiện khác</w:t>
+      </w:r>
+    </w:p>
+    <w:p>
+      <w:pPr>
+        <w:ind w:firstLine="720"/>
+        <w:rPr>
+          <w:i/>
+          <w:color w:val="0000FF"/>
+          <w:lang w:val="en-US"/>
+        </w:rPr>
+      </w:pPr>
+      <w:r>
+        <w:rPr>
+          <w:i/>
+          <w:color w:val="0000FF"/>
+          <w:lang w:val="en-US"/>
+        </w:rPr>
+        <w:t>4. Thông tin người dùng cung cấp không đúng:</w:t>
+      </w:r>
+    </w:p>
+    <w:p>
+      <w:pPr>
+        <w:ind w:firstLine="720"/>
+        <w:rPr>
+          <w:i/>
+          <w:color w:val="0000FF"/>
+          <w:lang w:val="en-US"/>
+        </w:rPr>
+      </w:pPr>
+      <w:r>
+        <w:rPr>
+          <w:i/>
+          <w:color w:val="0000FF"/>
+          <w:lang w:val="en-US"/>
+        </w:rPr>
+        <w:t>4.1 Hệ thống thông báo thông tin không đúng quy định.</w:t>
+      </w:r>
+    </w:p>
+    <w:p>
+      <w:pPr>
+        <w:ind w:firstLine="720"/>
+        <w:rPr>
+          <w:i/>
+          <w:color w:val="0000FF"/>
+          <w:lang w:val="en-US"/>
+        </w:rPr>
+      </w:pPr>
+      <w:r>
+        <w:rPr>
+          <w:i/>
+          <w:color w:val="0000FF"/>
+          <w:lang w:val="en-US"/>
+        </w:rPr>
+        <w:t>4.2 Hệ thống yêu cầu cung cấp lại.</w:t>
+      </w:r>
+    </w:p>
+    <w:p>
+      <w:pPr>
+        <w:pStyle w:val="Heading3"/>
+        <w:spacing w:line="360" w:lineRule="auto"/>
+        <w:jc w:val="both"/>
+      </w:pPr>
+      <w:r>
+        <w:t>Các yêu cầu đặc biệt</w:t>
+      </w:r>
+    </w:p>
+    <w:p>
+      <w:pPr>
+        <w:pStyle w:val="BodyText"/>
+        <w:numPr>
+          <w:ilvl w:val="0"/>
+          <w:numId w:val="47"/>
+        </w:numPr>
+        <w:jc w:val="both"/>
+        <w:rPr>
+          <w:i/>
+          <w:color w:val="0000FF"/>
+          <w:lang w:val="en-US"/>
+        </w:rPr>
+      </w:pPr>
+      <w:r>
+        <w:rPr>
+          <w:i/>
+          <w:color w:val="0000FF"/>
+          <w:lang w:val="en-US"/>
+        </w:rPr>
+        <w:t>Thời gian thực hiện phải nhanh, không để người dùng chờ lâu.</w:t>
+      </w:r>
+    </w:p>
+    <w:p>
+      <w:pPr>
+        <w:pStyle w:val="BodyText"/>
+        <w:numPr>
+          <w:ilvl w:val="0"/>
+          <w:numId w:val="47"/>
+        </w:numPr>
+        <w:jc w:val="both"/>
+        <w:rPr>
+          <w:i/>
+          <w:color w:val="0000FF"/>
+          <w:lang w:val="en-US"/>
+        </w:rPr>
+      </w:pPr>
+      <w:r>
+        <w:rPr>
+          <w:i/>
+          <w:color w:val="0000FF"/>
+          <w:lang w:val="en-US"/>
+        </w:rPr>
+        <w:t>Giao diện thân thiện, dễ hiểu, dễ sử dụng.</w:t>
+      </w:r>
+    </w:p>
+    <w:p>
+      <w:pPr>
+        <w:pStyle w:val="Heading3"/>
+        <w:spacing w:line="360" w:lineRule="auto"/>
+        <w:jc w:val="both"/>
+      </w:pPr>
+      <w:r>
+        <w:t>Trạng thái hệ thống khi bắt đầu thực hiện Use-case</w:t>
+      </w:r>
+    </w:p>
+    <w:p>
+      <w:pPr>
+        <w:ind w:firstLine="720"/>
+        <w:rPr>
+          <w:i/>
+          <w:color w:val="0000FF"/>
+          <w:lang w:val="en-US"/>
+        </w:rPr>
+      </w:pPr>
+      <w:r>
+        <w:rPr>
+          <w:i/>
+          <w:color w:val="0000FF"/>
+          <w:lang w:val="en-US"/>
+        </w:rPr>
+        <w:t>Không có</w:t>
+      </w:r>
+      <w:r>
+        <w:rPr>
+          <w:i/>
+          <w:color w:val="0000FF"/>
+          <w:lang w:val="en-US"/>
+        </w:rPr>
+        <w:t>.</w:t>
+      </w:r>
+    </w:p>
+    <w:p>
+      <w:pPr>
+        <w:pStyle w:val="Heading3"/>
+        <w:spacing w:line="360" w:lineRule="auto"/>
+        <w:jc w:val="both"/>
+      </w:pPr>
+      <w:r>
+        <w:rPr>
+          <w:lang w:val="en-US"/>
+        </w:rPr>
+        <w:t>Trạng thái hệ thống sau khi thực hiện Use-case</w:t>
+      </w:r>
+    </w:p>
+    <w:p>
+      <w:pPr>
+        <w:pStyle w:val="BodyText"/>
+        <w:jc w:val="both"/>
+        <w:rPr>
+          <w:i/>
+          <w:color w:val="0000FF"/>
+          <w:lang w:val="en-US"/>
+        </w:rPr>
+      </w:pPr>
+      <w:r>
+        <w:rPr>
+          <w:i/>
+          <w:color w:val="0000FF"/>
+          <w:lang w:val="en-US"/>
+        </w:rPr>
+        <w:t xml:space="preserve">Cơ sở dữ liệu của hệ thống được cập nhật sau khi ghi nhận thành công hồ sơ </w:t>
+      </w:r>
+      <w:r>
+        <w:rPr>
+          <w:i/>
+          <w:color w:val="0000FF"/>
+          <w:lang w:val="en-US"/>
+        </w:rPr>
+        <w:t>mùa giải</w:t>
+      </w:r>
+      <w:r>
+        <w:rPr>
+          <w:i/>
+          <w:color w:val="0000FF"/>
+          <w:lang w:val="en-US"/>
+        </w:rPr>
+        <w:t>.</w:t>
+      </w:r>
+    </w:p>
+    <w:p>
+      <w:pPr>
+        <w:pStyle w:val="Heading3"/>
+        <w:spacing w:line="360" w:lineRule="auto"/>
+        <w:jc w:val="both"/>
+        <w:rPr>
+          <w:lang w:val="en-US"/>
+        </w:rPr>
+      </w:pPr>
+      <w:r>
+        <w:rPr>
+          <w:lang w:val="en-US"/>
+        </w:rPr>
+        <w:t>Điểm mở rộng</w:t>
+      </w:r>
+    </w:p>
+    <w:p>
+      <w:pPr>
+        <w:ind w:firstLine="720"/>
+        <w:rPr>
+          <w:i/>
+          <w:color w:val="0000FF"/>
+          <w:lang w:val="en-US"/>
+        </w:rPr>
+      </w:pPr>
+      <w:r>
+        <w:rPr>
+          <w:i/>
+          <w:color w:val="0000FF"/>
+          <w:lang w:val="en-US"/>
+        </w:rPr>
+        <w:t>Không có</w:t>
+      </w:r>
+      <w:r>
+        <w:rPr>
+          <w:i/>
+          <w:color w:val="0000FF"/>
+          <w:lang w:val="en-US"/>
+        </w:rPr>
+        <w:t>.</w:t>
+      </w:r>
+    </w:p>
+    <w:p>
+      <w:pPr>
+        <w:pStyle w:val="BodyText"/>
+        <w:ind w:left="0"/>
+        <w:jc w:val="both"/>
+        <w:rPr>
+          <w:i/>
+          <w:color w:val="0000FF"/>
+          <w:lang w:val="en-US"/>
+        </w:rPr>
+      </w:pPr>
+    </w:p>
+    <w:p>
+      <w:pPr>
+        <w:pStyle w:val="Heading2"/>
+        <w:spacing w:line="360" w:lineRule="auto"/>
+        <w:jc w:val="both"/>
+        <w:rPr>
+          <w:lang w:val="en-US"/>
+        </w:rPr>
+      </w:pPr>
+      <w:bookmarkStart w:id="17" w:name="_Toc11231084"/>
+      <w:r>
+        <w:rPr>
+          <w:lang w:val="en-US"/>
+        </w:rPr>
+        <w:t xml:space="preserve">Đặc tả Use-case </w:t>
+      </w:r>
+      <w:r>
+        <w:rPr>
+          <w:color w:val="0000FF"/>
+          <w:lang w:val="en-US"/>
+        </w:rPr>
+        <w:t>“</w:t>
+      </w:r>
+      <w:r>
+        <w:rPr>
+          <w:color w:val="0000FF"/>
+          <w:lang w:val="en-US"/>
+        </w:rPr>
+        <w:t xml:space="preserve">Quản lý hồ sơ đăng ký </w:t>
+      </w:r>
+      <w:r>
+        <w:rPr>
+          <w:color w:val="0000FF"/>
+          <w:lang w:val="en-US"/>
+        </w:rPr>
+        <w:t>cầu thủ</w:t>
+      </w:r>
+      <w:r>
+        <w:rPr>
+          <w:color w:val="0000FF"/>
+          <w:lang w:val="en-US"/>
+        </w:rPr>
+        <w:t>”</w:t>
+      </w:r>
+      <w:bookmarkEnd w:id="17"/>
+    </w:p>
+    <w:p>
+      <w:pPr>
+        <w:pStyle w:val="Heading3"/>
+        <w:spacing w:line="360" w:lineRule="auto"/>
+        <w:jc w:val="both"/>
+      </w:pPr>
+      <w:r>
+        <w:t>Tóm tắt</w:t>
+      </w:r>
+    </w:p>
+    <w:p>
+      <w:pPr>
+        <w:pStyle w:val="BodyText"/>
+        <w:jc w:val="both"/>
+        <w:rPr>
+          <w:i/>
+          <w:color w:val="0000FF"/>
+          <w:lang w:val="en-US"/>
+        </w:rPr>
+      </w:pPr>
+      <w:r>
+        <w:rPr>
+          <w:i/>
+          <w:snapToGrid w:val="0"/>
+          <w:color w:val="0000FF"/>
+          <w:lang w:val="en-US"/>
+        </w:rPr>
+        <w:t xml:space="preserve">Người sử dụng dùng Use-case này để đăng ký </w:t>
+      </w:r>
+      <w:r>
+        <w:rPr>
+          <w:i/>
+          <w:snapToGrid w:val="0"/>
+          <w:color w:val="0000FF"/>
+          <w:lang w:val="en-US"/>
+        </w:rPr>
+        <w:t>cầu thủ</w:t>
+      </w:r>
+      <w:r>
+        <w:rPr>
+          <w:i/>
+          <w:snapToGrid w:val="0"/>
+          <w:color w:val="0000FF"/>
+          <w:lang w:val="en-US"/>
+        </w:rPr>
+        <w:t xml:space="preserve"> dựa trên thông tin từ hồ sơ của </w:t>
+      </w:r>
+      <w:r>
+        <w:rPr>
+          <w:i/>
+          <w:snapToGrid w:val="0"/>
+          <w:color w:val="0000FF"/>
+          <w:lang w:val="en-US"/>
+        </w:rPr>
+        <w:t>cầu thủ</w:t>
+      </w:r>
+      <w:r>
+        <w:rPr>
+          <w:i/>
+          <w:snapToGrid w:val="0"/>
+          <w:color w:val="0000FF"/>
+          <w:lang w:val="en-US"/>
+        </w:rPr>
+        <w:t xml:space="preserve"> đó.</w:t>
+      </w:r>
+    </w:p>
+    <w:p>
+      <w:pPr>
+        <w:pStyle w:val="Heading3"/>
+        <w:spacing w:line="360" w:lineRule="auto"/>
+        <w:jc w:val="both"/>
+      </w:pPr>
+      <w:r>
+        <w:t>Dòng sự kiện</w:t>
+      </w:r>
+    </w:p>
+    <w:p>
+      <w:pPr>
+        <w:pStyle w:val="Heading4"/>
+        <w:spacing w:line="360" w:lineRule="auto"/>
+        <w:jc w:val="both"/>
+      </w:pPr>
+      <w:r>
+        <w:t>Dòng sự kiện chính</w:t>
+      </w:r>
+    </w:p>
+    <w:p>
+      <w:pPr>
+        <w:pStyle w:val="BodyText"/>
+        <w:numPr>
+          <w:ilvl w:val="0"/>
+          <w:numId w:val="48"/>
+        </w:numPr>
+        <w:jc w:val="both"/>
+        <w:rPr>
+          <w:i/>
+          <w:color w:val="0000FF"/>
+          <w:lang w:val="en-US"/>
+        </w:rPr>
+      </w:pPr>
+      <w:r>
+        <w:rPr>
+          <w:i/>
+          <w:color w:val="0000FF"/>
+          <w:lang w:val="en-US"/>
+        </w:rPr>
+        <w:t xml:space="preserve">Hệ thống cung cấp biểu mẫu để người dùng cung cấp hồ sơ về </w:t>
+      </w:r>
+      <w:r>
+        <w:rPr>
+          <w:i/>
+          <w:color w:val="0000FF"/>
+          <w:lang w:val="en-US"/>
+        </w:rPr>
+        <w:t>cầu thủ</w:t>
+      </w:r>
+      <w:r>
+        <w:rPr>
+          <w:i/>
+          <w:color w:val="0000FF"/>
+          <w:lang w:val="en-US"/>
+        </w:rPr>
+        <w:t>.</w:t>
+      </w:r>
+    </w:p>
+    <w:p>
+      <w:pPr>
+        <w:pStyle w:val="BodyText"/>
+        <w:numPr>
+          <w:ilvl w:val="0"/>
+          <w:numId w:val="48"/>
+        </w:numPr>
+        <w:jc w:val="both"/>
+        <w:rPr>
+          <w:i/>
+          <w:color w:val="0000FF"/>
+          <w:lang w:val="en-US"/>
+        </w:rPr>
+      </w:pPr>
+      <w:r>
+        <w:rPr>
+          <w:i/>
+          <w:color w:val="0000FF"/>
+          <w:lang w:val="en-US"/>
+        </w:rPr>
+        <w:t>Người dùng hoàn tất biểu mẫu.</w:t>
+      </w:r>
+    </w:p>
+    <w:p>
+      <w:pPr>
+        <w:pStyle w:val="BodyText"/>
+        <w:numPr>
+          <w:ilvl w:val="0"/>
+          <w:numId w:val="48"/>
+        </w:numPr>
+        <w:jc w:val="both"/>
+        <w:rPr>
+          <w:i/>
+          <w:color w:val="0000FF"/>
+          <w:lang w:val="en-US"/>
+        </w:rPr>
+      </w:pPr>
+      <w:r>
+        <w:rPr>
+          <w:i/>
+          <w:color w:val="0000FF"/>
+          <w:lang w:val="en-US"/>
+        </w:rPr>
+        <w:t>Người dùng yêu cầu hệ thống ghi nhận.</w:t>
+      </w:r>
+    </w:p>
+    <w:p>
+      <w:pPr>
+        <w:pStyle w:val="BodyText"/>
+        <w:numPr>
+          <w:ilvl w:val="0"/>
+          <w:numId w:val="48"/>
+        </w:numPr>
+        <w:jc w:val="both"/>
+        <w:rPr>
+          <w:i/>
+          <w:color w:val="0000FF"/>
+          <w:lang w:val="en-US"/>
+        </w:rPr>
+      </w:pPr>
+      <w:r>
+        <w:rPr>
+          <w:i/>
+          <w:color w:val="0000FF"/>
+          <w:lang w:val="en-US"/>
+        </w:rPr>
+        <w:t>Hệ thống kiểm tra thông tin người dùng cung cấp</w:t>
+      </w:r>
+    </w:p>
+    <w:p>
+      <w:pPr>
+        <w:pStyle w:val="BodyText"/>
+        <w:numPr>
+          <w:ilvl w:val="0"/>
+          <w:numId w:val="48"/>
+        </w:numPr>
+        <w:jc w:val="both"/>
+        <w:rPr>
+          <w:i/>
+          <w:color w:val="0000FF"/>
+          <w:lang w:val="en-US"/>
+        </w:rPr>
+      </w:pPr>
+      <w:r>
+        <w:rPr>
+          <w:i/>
+          <w:color w:val="0000FF"/>
+          <w:lang w:val="en-US"/>
+        </w:rPr>
+        <w:t>Hệ thống thực hiện ghi nhận thông tin người dùng.</w:t>
+      </w:r>
+    </w:p>
+    <w:p>
+      <w:pPr>
+        <w:pStyle w:val="BodyText"/>
+        <w:numPr>
+          <w:ilvl w:val="0"/>
+          <w:numId w:val="48"/>
+        </w:numPr>
+        <w:jc w:val="both"/>
+        <w:rPr>
+          <w:i/>
+          <w:color w:val="0000FF"/>
+          <w:lang w:val="en-US"/>
+        </w:rPr>
+      </w:pPr>
+      <w:r>
+        <w:rPr>
+          <w:i/>
+          <w:color w:val="0000FF"/>
+          <w:lang w:val="en-US"/>
+        </w:rPr>
+        <w:t>Hệ thống thông báo ghi nhận thành công.</w:t>
+      </w:r>
+    </w:p>
+    <w:p>
+      <w:pPr>
+        <w:pStyle w:val="Heading4"/>
+        <w:spacing w:line="360" w:lineRule="auto"/>
+        <w:jc w:val="both"/>
+        <w:rPr>
+          <w:lang w:val="en-US"/>
+        </w:rPr>
+      </w:pPr>
+      <w:r>
+        <w:t>Các dòng sự kiện khác</w:t>
+      </w:r>
+    </w:p>
+    <w:p>
+      <w:pPr>
+        <w:ind w:firstLine="720"/>
+        <w:rPr>
+          <w:i/>
+          <w:color w:val="0000FF"/>
+          <w:lang w:val="en-US"/>
+        </w:rPr>
+      </w:pPr>
+      <w:r>
+        <w:rPr>
+          <w:i/>
+          <w:color w:val="0000FF"/>
+          <w:lang w:val="en-US"/>
+        </w:rPr>
+        <w:t>4. Thông tin người dùng cung cấp không đúng:</w:t>
+      </w:r>
+    </w:p>
+    <w:p>
+      <w:pPr>
+        <w:ind w:firstLine="720"/>
+        <w:rPr>
+          <w:i/>
+          <w:color w:val="0000FF"/>
+          <w:lang w:val="en-US"/>
+        </w:rPr>
+      </w:pPr>
+      <w:r>
+        <w:rPr>
+          <w:i/>
+          <w:color w:val="0000FF"/>
+          <w:lang w:val="en-US"/>
+        </w:rPr>
+        <w:t>4.1 Hệ thống thông báo thông tin không đúng quy định.</w:t>
+      </w:r>
+    </w:p>
+    <w:p>
+      <w:pPr>
+        <w:ind w:firstLine="720"/>
+        <w:rPr>
+          <w:i/>
+          <w:color w:val="0000FF"/>
+          <w:lang w:val="en-US"/>
+        </w:rPr>
+      </w:pPr>
+      <w:r>
+        <w:rPr>
+          <w:i/>
+          <w:color w:val="0000FF"/>
+          <w:lang w:val="en-US"/>
+        </w:rPr>
+        <w:t>4.2 Hệ thống yêu cầu cung cấp lại.</w:t>
+      </w:r>
+    </w:p>
+    <w:p>
+      <w:pPr>
+        <w:pStyle w:val="Heading3"/>
+        <w:spacing w:line="360" w:lineRule="auto"/>
+        <w:jc w:val="both"/>
+      </w:pPr>
+      <w:r>
+        <w:t>Các yêu cầu đặc biệt</w:t>
+      </w:r>
+    </w:p>
+    <w:p>
+      <w:pPr>
+        <w:pStyle w:val="BodyText"/>
+        <w:numPr>
+          <w:ilvl w:val="0"/>
+          <w:numId w:val="49"/>
+        </w:numPr>
+        <w:jc w:val="both"/>
+        <w:rPr>
+          <w:i/>
+          <w:color w:val="0000FF"/>
+          <w:lang w:val="en-US"/>
+        </w:rPr>
+      </w:pPr>
+      <w:r>
+        <w:rPr>
+          <w:i/>
+          <w:color w:val="0000FF"/>
+          <w:lang w:val="en-US"/>
+        </w:rPr>
+        <w:t>Thời gian thực hiện phải nhanh, không để người dùng chờ lâu.</w:t>
+      </w:r>
+    </w:p>
+    <w:p>
+      <w:pPr>
+        <w:pStyle w:val="BodyText"/>
+        <w:numPr>
+          <w:ilvl w:val="0"/>
+          <w:numId w:val="49"/>
+        </w:numPr>
+        <w:jc w:val="both"/>
+        <w:rPr>
+          <w:i/>
+          <w:color w:val="0000FF"/>
+          <w:lang w:val="en-US"/>
+        </w:rPr>
+      </w:pPr>
+      <w:r>
+        <w:rPr>
+          <w:i/>
+          <w:color w:val="0000FF"/>
+          <w:lang w:val="en-US"/>
+        </w:rPr>
+        <w:t>Giao diện thân thiện, dễ hiểu, dễ sử dụng.</w:t>
+      </w:r>
+    </w:p>
+    <w:p>
+      <w:pPr>
+        <w:pStyle w:val="Heading3"/>
+        <w:spacing w:line="360" w:lineRule="auto"/>
+        <w:jc w:val="both"/>
+      </w:pPr>
+      <w:r>
+        <w:t>Trạng thái hệ thống khi bắt đầu thực hiện Use-case</w:t>
+      </w:r>
+    </w:p>
+    <w:p>
+      <w:pPr>
+        <w:ind w:firstLine="720"/>
+        <w:rPr>
+          <w:i/>
+          <w:color w:val="0000FF"/>
+          <w:lang w:val="en-US"/>
+        </w:rPr>
+      </w:pPr>
+      <w:r>
+        <w:rPr>
+          <w:i/>
+          <w:color w:val="0000FF"/>
+          <w:lang w:val="en-US"/>
+        </w:rPr>
+        <w:t>Không có</w:t>
+      </w:r>
+      <w:r>
+        <w:rPr>
+          <w:i/>
+          <w:color w:val="0000FF"/>
+          <w:lang w:val="en-US"/>
+        </w:rPr>
+        <w:t>.</w:t>
+      </w:r>
+    </w:p>
+    <w:p>
+      <w:pPr>
+        <w:pStyle w:val="Heading3"/>
+        <w:spacing w:line="360" w:lineRule="auto"/>
+        <w:jc w:val="both"/>
+      </w:pPr>
+      <w:r>
+        <w:rPr>
+          <w:lang w:val="en-US"/>
+        </w:rPr>
+        <w:t>Trạng thái hệ thống sau khi thực hiện Use-case</w:t>
+      </w:r>
+    </w:p>
+    <w:p>
+      <w:pPr>
+        <w:pStyle w:val="BodyText"/>
+        <w:jc w:val="both"/>
+        <w:rPr>
+          <w:i/>
+          <w:color w:val="0000FF"/>
+          <w:lang w:val="en-US"/>
+        </w:rPr>
+      </w:pPr>
+      <w:r>
+        <w:rPr>
+          <w:i/>
+          <w:color w:val="0000FF"/>
+          <w:lang w:val="en-US"/>
+        </w:rPr>
+        <w:t xml:space="preserve">Cơ sở dữ liệu của hệ thống được cập nhật sau khi ghi nhận thành công hồ sơ </w:t>
+      </w:r>
+      <w:r>
+        <w:rPr>
+          <w:i/>
+          <w:color w:val="0000FF"/>
+          <w:lang w:val="en-US"/>
+        </w:rPr>
+        <w:t>cầu thủ</w:t>
+      </w:r>
+      <w:r>
+        <w:rPr>
+          <w:i/>
+          <w:color w:val="0000FF"/>
+          <w:lang w:val="en-US"/>
+        </w:rPr>
+        <w:t>.</w:t>
+      </w:r>
+    </w:p>
+    <w:p>
+      <w:pPr>
+        <w:pStyle w:val="Heading3"/>
+        <w:spacing w:line="360" w:lineRule="auto"/>
+        <w:jc w:val="both"/>
+        <w:rPr>
+          <w:lang w:val="en-US"/>
+        </w:rPr>
+      </w:pPr>
+      <w:r>
+        <w:rPr>
+          <w:lang w:val="en-US"/>
+        </w:rPr>
+        <w:t>Điểm mở rộng</w:t>
+      </w:r>
+    </w:p>
+    <w:p>
+      <w:pPr>
+        <w:ind w:firstLine="720"/>
+        <w:rPr>
+          <w:i/>
+          <w:color w:val="0000FF"/>
+          <w:lang w:val="en-US"/>
+        </w:rPr>
+      </w:pPr>
+      <w:r>
+        <w:rPr>
+          <w:i/>
+          <w:color w:val="0000FF"/>
+          <w:lang w:val="en-US"/>
+        </w:rPr>
+        <w:t>Không có</w:t>
+      </w:r>
+      <w:r>
+        <w:rPr>
+          <w:i/>
+          <w:color w:val="0000FF"/>
+          <w:lang w:val="en-US"/>
+        </w:rPr>
+        <w:t>.</w:t>
+      </w:r>
+    </w:p>
+    <w:p>
+      <w:pPr>
+        <w:pStyle w:val="BodyText"/>
+        <w:ind w:left="0"/>
+        <w:jc w:val="both"/>
+        <w:rPr>
+          <w:i/>
+          <w:color w:val="0000FF"/>
+          <w:lang w:val="en-US"/>
+        </w:rPr>
+      </w:pPr>
+    </w:p>
+    <w:p>
+      <w:pPr>
+        <w:pStyle w:val="BodyText"/>
+        <w:ind w:left="0"/>
+        <w:jc w:val="both"/>
+        <w:rPr>
+          <w:i/>
+          <w:color w:val="0000FF"/>
+          <w:lang w:val="en-US"/>
+        </w:rPr>
+      </w:pPr>
+    </w:p>
+    <w:p>
+      <w:pPr>
+        <w:spacing w:line="360" w:lineRule="auto"/>
+        <w:jc w:val="both"/>
+        <w:rPr>
+          <w:i/>
+          <w:color w:val="0000FF"/>
+          <w:lang w:val="en-US"/>
+        </w:rPr>
+      </w:pPr>
+    </w:p>
+    <w:p>
+      <w:pPr>
+        <w:pStyle w:val="BodyText"/>
+        <w:ind w:left="0"/>
+        <w:jc w:val="both"/>
+        <w:rPr>
+          <w:i/>
+          <w:color w:val="0000FF"/>
+          <w:lang w:val="en-US"/>
+        </w:rPr>
+      </w:pPr>
+    </w:p>
+    <w:p>
+      <w:pPr>
+        <w:pStyle w:val="BodyText"/>
+        <w:ind w:left="0"/>
         <w:jc w:val="both"/>
         <w:rPr>
           <w:i/>
@@ -6262,7 +8492,14 @@
               <w:color w:val="0000FF"/>
               <w:lang w:val="en-US"/>
             </w:rPr>
-            <w:t>1.0</w:t>
+            <w:t>1.</w:t>
+          </w:r>
+          <w:r>
+            <w:rPr>
+              <w:color w:val="0000FF"/>
+              <w:lang w:val="en-US"/>
+            </w:rPr>
+            <w:t>1</w:t>
           </w:r>
         </w:p>
       </w:tc>
@@ -6311,7 +8548,28 @@
               <w:color w:val="0000FF"/>
               <w:lang w:val="en-US"/>
             </w:rPr>
-            <w:t>29/03/2019</w:t>
+            <w:t>12</w:t>
+          </w:r>
+          <w:r>
+            <w:rPr>
+              <w:color w:val="0000FF"/>
+              <w:lang w:val="en-US"/>
+            </w:rPr>
+            <w:t>/0</w:t>
+          </w:r>
+          <w:r>
+            <w:rPr>
+              <w:color w:val="0000FF"/>
+              <w:lang w:val="en-US"/>
+            </w:rPr>
+            <w:t>6</w:t>
+          </w:r>
+          <w:r>
+            <w:rPr>
+              <w:color w:val="0000FF"/>
+              <w:lang w:val="en-US"/>
+            </w:rPr>
+            <w:t>/2019</w:t>
           </w:r>
         </w:p>
       </w:tc>
@@ -7054,6 +9312,95 @@
     </w:lvl>
   </w:abstractNum>
   <w:abstractNum w:abstractNumId="14" w15:restartNumberingAfterBreak="0">
+    <w:nsid w:val="385E336E"/>
+    <w:multiLevelType w:val="hybridMultilevel"/>
+    <w:tmpl w:val="0C9E50D6"/>
+    <w:lvl w:ilvl="0" w:tplc="0ED69984">
+      <w:start w:val="1"/>
+      <w:numFmt w:val="decimal"/>
+      <w:lvlText w:val="%1."/>
+      <w:lvlJc w:val="left"/>
+      <w:pPr>
+        <w:ind w:left="1080" w:hanging="360"/>
+      </w:pPr>
+      <w:rPr>
+        <w:rFonts w:hint="default"/>
+      </w:rPr>
+    </w:lvl>
+    <w:lvl w:ilvl="1" w:tplc="04090019" w:tentative="1">
+      <w:start w:val="1"/>
+      <w:numFmt w:val="lowerLetter"/>
+      <w:lvlText w:val="%2."/>
+      <w:lvlJc w:val="left"/>
+      <w:pPr>
+        <w:ind w:left="1800" w:hanging="360"/>
+      </w:pPr>
+    </w:lvl>
+    <w:lvl w:ilvl="2" w:tplc="0409001B" w:tentative="1">
+      <w:start w:val="1"/>
+      <w:numFmt w:val="lowerRoman"/>
+      <w:lvlText w:val="%3."/>
+      <w:lvlJc w:val="right"/>
+      <w:pPr>
+        <w:ind w:left="2520" w:hanging="180"/>
+      </w:pPr>
+    </w:lvl>
+    <w:lvl w:ilvl="3" w:tplc="0409000F" w:tentative="1">
+      <w:start w:val="1"/>
+      <w:numFmt w:val="decimal"/>
+      <w:lvlText w:val="%4."/>
+      <w:lvlJc w:val="left"/>
+      <w:pPr>
+        <w:ind w:left="3240" w:hanging="360"/>
+      </w:pPr>
+    </w:lvl>
+    <w:lvl w:ilvl="4" w:tplc="04090019" w:tentative="1">
+      <w:start w:val="1"/>
+      <w:numFmt w:val="lowerLetter"/>
+      <w:lvlText w:val="%5."/>
+      <w:lvlJc w:val="left"/>
+      <w:pPr>
+        <w:ind w:left="3960" w:hanging="360"/>
+      </w:pPr>
+    </w:lvl>
+    <w:lvl w:ilvl="5" w:tplc="0409001B" w:tentative="1">
+      <w:start w:val="1"/>
+      <w:numFmt w:val="lowerRoman"/>
+      <w:lvlText w:val="%6."/>
+      <w:lvlJc w:val="right"/>
+      <w:pPr>
+        <w:ind w:left="4680" w:hanging="180"/>
+      </w:pPr>
+    </w:lvl>
+    <w:lvl w:ilvl="6" w:tplc="0409000F" w:tentative="1">
+      <w:start w:val="1"/>
+      <w:numFmt w:val="decimal"/>
+      <w:lvlText w:val="%7."/>
+      <w:lvlJc w:val="left"/>
+      <w:pPr>
+        <w:ind w:left="5400" w:hanging="360"/>
+      </w:pPr>
+    </w:lvl>
+    <w:lvl w:ilvl="7" w:tplc="04090019" w:tentative="1">
+      <w:start w:val="1"/>
+      <w:numFmt w:val="lowerLetter"/>
+      <w:lvlText w:val="%8."/>
+      <w:lvlJc w:val="left"/>
+      <w:pPr>
+        <w:ind w:left="6120" w:hanging="360"/>
+      </w:pPr>
+    </w:lvl>
+    <w:lvl w:ilvl="8" w:tplc="0409001B" w:tentative="1">
+      <w:start w:val="1"/>
+      <w:numFmt w:val="lowerRoman"/>
+      <w:lvlText w:val="%9."/>
+      <w:lvlJc w:val="right"/>
+      <w:pPr>
+        <w:ind w:left="6840" w:hanging="180"/>
+      </w:pPr>
+    </w:lvl>
+  </w:abstractNum>
+  <w:abstractNum w:abstractNumId="15" w15:restartNumberingAfterBreak="0">
     <w:nsid w:val="3C1B1972"/>
     <w:multiLevelType w:val="singleLevel"/>
     <w:tmpl w:val="0409000F"/>
@@ -7070,7 +9417,96 @@
       </w:pPr>
     </w:lvl>
   </w:abstractNum>
-  <w:abstractNum w:abstractNumId="15" w15:restartNumberingAfterBreak="0">
+  <w:abstractNum w:abstractNumId="16" w15:restartNumberingAfterBreak="0">
+    <w:nsid w:val="442D3EB4"/>
+    <w:multiLevelType w:val="hybridMultilevel"/>
+    <w:tmpl w:val="E75AECFC"/>
+    <w:lvl w:ilvl="0" w:tplc="6A12D41C">
+      <w:start w:val="1"/>
+      <w:numFmt w:val="decimal"/>
+      <w:lvlText w:val="%1."/>
+      <w:lvlJc w:val="left"/>
+      <w:pPr>
+        <w:ind w:left="1080" w:hanging="360"/>
+      </w:pPr>
+      <w:rPr>
+        <w:rFonts w:hint="default"/>
+      </w:rPr>
+    </w:lvl>
+    <w:lvl w:ilvl="1" w:tplc="04090019" w:tentative="1">
+      <w:start w:val="1"/>
+      <w:numFmt w:val="lowerLetter"/>
+      <w:lvlText w:val="%2."/>
+      <w:lvlJc w:val="left"/>
+      <w:pPr>
+        <w:ind w:left="1800" w:hanging="360"/>
+      </w:pPr>
+    </w:lvl>
+    <w:lvl w:ilvl="2" w:tplc="0409001B" w:tentative="1">
+      <w:start w:val="1"/>
+      <w:numFmt w:val="lowerRoman"/>
+      <w:lvlText w:val="%3."/>
+      <w:lvlJc w:val="right"/>
+      <w:pPr>
+        <w:ind w:left="2520" w:hanging="180"/>
+      </w:pPr>
+    </w:lvl>
+    <w:lvl w:ilvl="3" w:tplc="0409000F" w:tentative="1">
+      <w:start w:val="1"/>
+      <w:numFmt w:val="decimal"/>
+      <w:lvlText w:val="%4."/>
+      <w:lvlJc w:val="left"/>
+      <w:pPr>
+        <w:ind w:left="3240" w:hanging="360"/>
+      </w:pPr>
+    </w:lvl>
+    <w:lvl w:ilvl="4" w:tplc="04090019" w:tentative="1">
+      <w:start w:val="1"/>
+      <w:numFmt w:val="lowerLetter"/>
+      <w:lvlText w:val="%5."/>
+      <w:lvlJc w:val="left"/>
+      <w:pPr>
+        <w:ind w:left="3960" w:hanging="360"/>
+      </w:pPr>
+    </w:lvl>
+    <w:lvl w:ilvl="5" w:tplc="0409001B" w:tentative="1">
+      <w:start w:val="1"/>
+      <w:numFmt w:val="lowerRoman"/>
+      <w:lvlText w:val="%6."/>
+      <w:lvlJc w:val="right"/>
+      <w:pPr>
+        <w:ind w:left="4680" w:hanging="180"/>
+      </w:pPr>
+    </w:lvl>
+    <w:lvl w:ilvl="6" w:tplc="0409000F" w:tentative="1">
+      <w:start w:val="1"/>
+      <w:numFmt w:val="decimal"/>
+      <w:lvlText w:val="%7."/>
+      <w:lvlJc w:val="left"/>
+      <w:pPr>
+        <w:ind w:left="5400" w:hanging="360"/>
+      </w:pPr>
+    </w:lvl>
+    <w:lvl w:ilvl="7" w:tplc="04090019" w:tentative="1">
+      <w:start w:val="1"/>
+      <w:numFmt w:val="lowerLetter"/>
+      <w:lvlText w:val="%8."/>
+      <w:lvlJc w:val="left"/>
+      <w:pPr>
+        <w:ind w:left="6120" w:hanging="360"/>
+      </w:pPr>
+    </w:lvl>
+    <w:lvl w:ilvl="8" w:tplc="0409001B" w:tentative="1">
+      <w:start w:val="1"/>
+      <w:numFmt w:val="lowerRoman"/>
+      <w:lvlText w:val="%9."/>
+      <w:lvlJc w:val="right"/>
+      <w:pPr>
+        <w:ind w:left="6840" w:hanging="180"/>
+      </w:pPr>
+    </w:lvl>
+  </w:abstractNum>
+  <w:abstractNum w:abstractNumId="17" w15:restartNumberingAfterBreak="0">
     <w:nsid w:val="456B6BA5"/>
     <w:multiLevelType w:val="singleLevel"/>
     <w:tmpl w:val="0409000F"/>
@@ -7087,7 +9523,7 @@
       </w:pPr>
     </w:lvl>
   </w:abstractNum>
-  <w:abstractNum w:abstractNumId="16" w15:restartNumberingAfterBreak="0">
+  <w:abstractNum w:abstractNumId="18" w15:restartNumberingAfterBreak="0">
     <w:nsid w:val="467C4A59"/>
     <w:multiLevelType w:val="singleLevel"/>
     <w:tmpl w:val="0409000F"/>
@@ -7104,7 +9540,7 @@
       </w:pPr>
     </w:lvl>
   </w:abstractNum>
-  <w:abstractNum w:abstractNumId="17" w15:restartNumberingAfterBreak="0">
+  <w:abstractNum w:abstractNumId="19" w15:restartNumberingAfterBreak="0">
     <w:nsid w:val="47415235"/>
     <w:multiLevelType w:val="hybridMultilevel"/>
     <w:tmpl w:val="0068EB28"/>
@@ -7244,7 +9680,7 @@
       </w:rPr>
     </w:lvl>
   </w:abstractNum>
-  <w:abstractNum w:abstractNumId="18" w15:restartNumberingAfterBreak="0">
+  <w:abstractNum w:abstractNumId="20" w15:restartNumberingAfterBreak="0">
     <w:nsid w:val="480A7BD2"/>
     <w:multiLevelType w:val="hybridMultilevel"/>
     <w:tmpl w:val="13E4820E"/>
@@ -7333,7 +9769,7 @@
       </w:pPr>
     </w:lvl>
   </w:abstractNum>
-  <w:abstractNum w:abstractNumId="19" w15:restartNumberingAfterBreak="0">
+  <w:abstractNum w:abstractNumId="21" w15:restartNumberingAfterBreak="0">
     <w:nsid w:val="4841308A"/>
     <w:multiLevelType w:val="singleLevel"/>
     <w:tmpl w:val="0409000F"/>
@@ -7350,7 +9786,7 @@
       </w:pPr>
     </w:lvl>
   </w:abstractNum>
-  <w:abstractNum w:abstractNumId="20" w15:restartNumberingAfterBreak="0">
+  <w:abstractNum w:abstractNumId="22" w15:restartNumberingAfterBreak="0">
     <w:nsid w:val="51846A5F"/>
     <w:multiLevelType w:val="hybridMultilevel"/>
     <w:tmpl w:val="10F4BFAE"/>
@@ -7439,7 +9875,7 @@
       </w:pPr>
     </w:lvl>
   </w:abstractNum>
-  <w:abstractNum w:abstractNumId="21" w15:restartNumberingAfterBreak="0">
+  <w:abstractNum w:abstractNumId="23" w15:restartNumberingAfterBreak="0">
     <w:nsid w:val="531D3651"/>
     <w:multiLevelType w:val="hybridMultilevel"/>
     <w:tmpl w:val="E77E60DC"/>
@@ -7528,7 +9964,7 @@
       </w:pPr>
     </w:lvl>
   </w:abstractNum>
-  <w:abstractNum w:abstractNumId="22" w15:restartNumberingAfterBreak="0">
+  <w:abstractNum w:abstractNumId="24" w15:restartNumberingAfterBreak="0">
     <w:nsid w:val="54022156"/>
     <w:multiLevelType w:val="singleLevel"/>
     <w:tmpl w:val="0409000F"/>
@@ -7545,7 +9981,7 @@
       </w:pPr>
     </w:lvl>
   </w:abstractNum>
-  <w:abstractNum w:abstractNumId="23" w15:restartNumberingAfterBreak="0">
+  <w:abstractNum w:abstractNumId="25" w15:restartNumberingAfterBreak="0">
     <w:nsid w:val="55EC7679"/>
     <w:multiLevelType w:val="singleLevel"/>
     <w:tmpl w:val="0409000F"/>
@@ -7562,7 +9998,7 @@
       </w:pPr>
     </w:lvl>
   </w:abstractNum>
-  <w:abstractNum w:abstractNumId="24" w15:restartNumberingAfterBreak="0">
+  <w:abstractNum w:abstractNumId="26" w15:restartNumberingAfterBreak="0">
     <w:nsid w:val="58E34A87"/>
     <w:multiLevelType w:val="singleLevel"/>
     <w:tmpl w:val="0409000F"/>
@@ -7579,7 +10015,7 @@
       </w:pPr>
     </w:lvl>
   </w:abstractNum>
-  <w:abstractNum w:abstractNumId="25" w15:restartNumberingAfterBreak="0">
+  <w:abstractNum w:abstractNumId="27" w15:restartNumberingAfterBreak="0">
     <w:nsid w:val="5A2F0953"/>
     <w:multiLevelType w:val="singleLevel"/>
     <w:tmpl w:val="76681128"/>
@@ -7599,7 +10035,96 @@
       </w:rPr>
     </w:lvl>
   </w:abstractNum>
-  <w:abstractNum w:abstractNumId="26" w15:restartNumberingAfterBreak="0">
+  <w:abstractNum w:abstractNumId="28" w15:restartNumberingAfterBreak="0">
+    <w:nsid w:val="5D344B28"/>
+    <w:multiLevelType w:val="hybridMultilevel"/>
+    <w:tmpl w:val="0C9E50D6"/>
+    <w:lvl w:ilvl="0" w:tplc="0ED69984">
+      <w:start w:val="1"/>
+      <w:numFmt w:val="decimal"/>
+      <w:lvlText w:val="%1."/>
+      <w:lvlJc w:val="left"/>
+      <w:pPr>
+        <w:ind w:left="1080" w:hanging="360"/>
+      </w:pPr>
+      <w:rPr>
+        <w:rFonts w:hint="default"/>
+      </w:rPr>
+    </w:lvl>
+    <w:lvl w:ilvl="1" w:tplc="04090019" w:tentative="1">
+      <w:start w:val="1"/>
+      <w:numFmt w:val="lowerLetter"/>
+      <w:lvlText w:val="%2."/>
+      <w:lvlJc w:val="left"/>
+      <w:pPr>
+        <w:ind w:left="1800" w:hanging="360"/>
+      </w:pPr>
+    </w:lvl>
+    <w:lvl w:ilvl="2" w:tplc="0409001B" w:tentative="1">
+      <w:start w:val="1"/>
+      <w:numFmt w:val="lowerRoman"/>
+      <w:lvlText w:val="%3."/>
+      <w:lvlJc w:val="right"/>
+      <w:pPr>
+        <w:ind w:left="2520" w:hanging="180"/>
+      </w:pPr>
+    </w:lvl>
+    <w:lvl w:ilvl="3" w:tplc="0409000F" w:tentative="1">
+      <w:start w:val="1"/>
+      <w:numFmt w:val="decimal"/>
+      <w:lvlText w:val="%4."/>
+      <w:lvlJc w:val="left"/>
+      <w:pPr>
+        <w:ind w:left="3240" w:hanging="360"/>
+      </w:pPr>
+    </w:lvl>
+    <w:lvl w:ilvl="4" w:tplc="04090019" w:tentative="1">
+      <w:start w:val="1"/>
+      <w:numFmt w:val="lowerLetter"/>
+      <w:lvlText w:val="%5."/>
+      <w:lvlJc w:val="left"/>
+      <w:pPr>
+        <w:ind w:left="3960" w:hanging="360"/>
+      </w:pPr>
+    </w:lvl>
+    <w:lvl w:ilvl="5" w:tplc="0409001B" w:tentative="1">
+      <w:start w:val="1"/>
+      <w:numFmt w:val="lowerRoman"/>
+      <w:lvlText w:val="%6."/>
+      <w:lvlJc w:val="right"/>
+      <w:pPr>
+        <w:ind w:left="4680" w:hanging="180"/>
+      </w:pPr>
+    </w:lvl>
+    <w:lvl w:ilvl="6" w:tplc="0409000F" w:tentative="1">
+      <w:start w:val="1"/>
+      <w:numFmt w:val="decimal"/>
+      <w:lvlText w:val="%7."/>
+      <w:lvlJc w:val="left"/>
+      <w:pPr>
+        <w:ind w:left="5400" w:hanging="360"/>
+      </w:pPr>
+    </w:lvl>
+    <w:lvl w:ilvl="7" w:tplc="04090019" w:tentative="1">
+      <w:start w:val="1"/>
+      <w:numFmt w:val="lowerLetter"/>
+      <w:lvlText w:val="%8."/>
+      <w:lvlJc w:val="left"/>
+      <w:pPr>
+        <w:ind w:left="6120" w:hanging="360"/>
+      </w:pPr>
+    </w:lvl>
+    <w:lvl w:ilvl="8" w:tplc="0409001B" w:tentative="1">
+      <w:start w:val="1"/>
+      <w:numFmt w:val="lowerRoman"/>
+      <w:lvlText w:val="%9."/>
+      <w:lvlJc w:val="right"/>
+      <w:pPr>
+        <w:ind w:left="6840" w:hanging="180"/>
+      </w:pPr>
+    </w:lvl>
+  </w:abstractNum>
+  <w:abstractNum w:abstractNumId="29" w15:restartNumberingAfterBreak="0">
     <w:nsid w:val="616936C1"/>
     <w:multiLevelType w:val="singleLevel"/>
     <w:tmpl w:val="0409000F"/>
@@ -7619,7 +10144,7 @@
       </w:rPr>
     </w:lvl>
   </w:abstractNum>
-  <w:abstractNum w:abstractNumId="27" w15:restartNumberingAfterBreak="0">
+  <w:abstractNum w:abstractNumId="30" w15:restartNumberingAfterBreak="0">
     <w:nsid w:val="623D117C"/>
     <w:multiLevelType w:val="singleLevel"/>
     <w:tmpl w:val="0409000F"/>
@@ -7636,7 +10161,7 @@
       </w:pPr>
     </w:lvl>
   </w:abstractNum>
-  <w:abstractNum w:abstractNumId="28" w15:restartNumberingAfterBreak="0">
+  <w:abstractNum w:abstractNumId="31" w15:restartNumberingAfterBreak="0">
     <w:nsid w:val="62496643"/>
     <w:multiLevelType w:val="singleLevel"/>
     <w:tmpl w:val="0409000F"/>
@@ -7653,7 +10178,7 @@
       </w:pPr>
     </w:lvl>
   </w:abstractNum>
-  <w:abstractNum w:abstractNumId="29" w15:restartNumberingAfterBreak="0">
+  <w:abstractNum w:abstractNumId="32" w15:restartNumberingAfterBreak="0">
     <w:nsid w:val="69E954B9"/>
     <w:multiLevelType w:val="singleLevel"/>
     <w:tmpl w:val="0409000F"/>
@@ -7670,7 +10195,7 @@
       </w:pPr>
     </w:lvl>
   </w:abstractNum>
-  <w:abstractNum w:abstractNumId="30" w15:restartNumberingAfterBreak="0">
+  <w:abstractNum w:abstractNumId="33" w15:restartNumberingAfterBreak="0">
     <w:nsid w:val="6C1A01CB"/>
     <w:multiLevelType w:val="singleLevel"/>
     <w:tmpl w:val="0409000F"/>
@@ -7687,7 +10212,7 @@
       </w:pPr>
     </w:lvl>
   </w:abstractNum>
-  <w:abstractNum w:abstractNumId="31" w15:restartNumberingAfterBreak="0">
+  <w:abstractNum w:abstractNumId="34" w15:restartNumberingAfterBreak="0">
     <w:nsid w:val="6D5943B7"/>
     <w:multiLevelType w:val="singleLevel"/>
     <w:tmpl w:val="0409000F"/>
@@ -7704,7 +10229,7 @@
       </w:pPr>
     </w:lvl>
   </w:abstractNum>
-  <w:abstractNum w:abstractNumId="32" w15:restartNumberingAfterBreak="0">
+  <w:abstractNum w:abstractNumId="35" w15:restartNumberingAfterBreak="0">
     <w:nsid w:val="6F9D29B2"/>
     <w:multiLevelType w:val="hybridMultilevel"/>
     <w:tmpl w:val="8BD84EF4"/>
@@ -7793,7 +10318,7 @@
       </w:pPr>
     </w:lvl>
   </w:abstractNum>
-  <w:abstractNum w:abstractNumId="33" w15:restartNumberingAfterBreak="0">
+  <w:abstractNum w:abstractNumId="36" w15:restartNumberingAfterBreak="0">
     <w:nsid w:val="72F5738E"/>
     <w:multiLevelType w:val="singleLevel"/>
     <w:tmpl w:val="0409000F"/>
@@ -7810,7 +10335,7 @@
       </w:pPr>
     </w:lvl>
   </w:abstractNum>
-  <w:abstractNum w:abstractNumId="34" w15:restartNumberingAfterBreak="0">
+  <w:abstractNum w:abstractNumId="37" w15:restartNumberingAfterBreak="0">
     <w:nsid w:val="73E86986"/>
     <w:multiLevelType w:val="singleLevel"/>
     <w:tmpl w:val="0409000F"/>
@@ -7827,7 +10352,96 @@
       </w:pPr>
     </w:lvl>
   </w:abstractNum>
-  <w:abstractNum w:abstractNumId="35" w15:restartNumberingAfterBreak="0">
+  <w:abstractNum w:abstractNumId="38" w15:restartNumberingAfterBreak="0">
+    <w:nsid w:val="74A406D8"/>
+    <w:multiLevelType w:val="hybridMultilevel"/>
+    <w:tmpl w:val="E75AECFC"/>
+    <w:lvl w:ilvl="0" w:tplc="6A12D41C">
+      <w:start w:val="1"/>
+      <w:numFmt w:val="decimal"/>
+      <w:lvlText w:val="%1."/>
+      <w:lvlJc w:val="left"/>
+      <w:pPr>
+        <w:ind w:left="1080" w:hanging="360"/>
+      </w:pPr>
+      <w:rPr>
+        <w:rFonts w:hint="default"/>
+      </w:rPr>
+    </w:lvl>
+    <w:lvl w:ilvl="1" w:tplc="04090019" w:tentative="1">
+      <w:start w:val="1"/>
+      <w:numFmt w:val="lowerLetter"/>
+      <w:lvlText w:val="%2."/>
+      <w:lvlJc w:val="left"/>
+      <w:pPr>
+        <w:ind w:left="1800" w:hanging="360"/>
+      </w:pPr>
+    </w:lvl>
+    <w:lvl w:ilvl="2" w:tplc="0409001B" w:tentative="1">
+      <w:start w:val="1"/>
+      <w:numFmt w:val="lowerRoman"/>
+      <w:lvlText w:val="%3."/>
+      <w:lvlJc w:val="right"/>
+      <w:pPr>
+        <w:ind w:left="2520" w:hanging="180"/>
+      </w:pPr>
+    </w:lvl>
+    <w:lvl w:ilvl="3" w:tplc="0409000F" w:tentative="1">
+      <w:start w:val="1"/>
+      <w:numFmt w:val="decimal"/>
+      <w:lvlText w:val="%4."/>
+      <w:lvlJc w:val="left"/>
+      <w:pPr>
+        <w:ind w:left="3240" w:hanging="360"/>
+      </w:pPr>
+    </w:lvl>
+    <w:lvl w:ilvl="4" w:tplc="04090019" w:tentative="1">
+      <w:start w:val="1"/>
+      <w:numFmt w:val="lowerLetter"/>
+      <w:lvlText w:val="%5."/>
+      <w:lvlJc w:val="left"/>
+      <w:pPr>
+        <w:ind w:left="3960" w:hanging="360"/>
+      </w:pPr>
+    </w:lvl>
+    <w:lvl w:ilvl="5" w:tplc="0409001B" w:tentative="1">
+      <w:start w:val="1"/>
+      <w:numFmt w:val="lowerRoman"/>
+      <w:lvlText w:val="%6."/>
+      <w:lvlJc w:val="right"/>
+      <w:pPr>
+        <w:ind w:left="4680" w:hanging="180"/>
+      </w:pPr>
+    </w:lvl>
+    <w:lvl w:ilvl="6" w:tplc="0409000F" w:tentative="1">
+      <w:start w:val="1"/>
+      <w:numFmt w:val="decimal"/>
+      <w:lvlText w:val="%7."/>
+      <w:lvlJc w:val="left"/>
+      <w:pPr>
+        <w:ind w:left="5400" w:hanging="360"/>
+      </w:pPr>
+    </w:lvl>
+    <w:lvl w:ilvl="7" w:tplc="04090019" w:tentative="1">
+      <w:start w:val="1"/>
+      <w:numFmt w:val="lowerLetter"/>
+      <w:lvlText w:val="%8."/>
+      <w:lvlJc w:val="left"/>
+      <w:pPr>
+        <w:ind w:left="6120" w:hanging="360"/>
+      </w:pPr>
+    </w:lvl>
+    <w:lvl w:ilvl="8" w:tplc="0409001B" w:tentative="1">
+      <w:start w:val="1"/>
+      <w:numFmt w:val="lowerRoman"/>
+      <w:lvlText w:val="%9."/>
+      <w:lvlJc w:val="right"/>
+      <w:pPr>
+        <w:ind w:left="6840" w:hanging="180"/>
+      </w:pPr>
+    </w:lvl>
+  </w:abstractNum>
+  <w:abstractNum w:abstractNumId="39" w15:restartNumberingAfterBreak="0">
     <w:nsid w:val="74E4221C"/>
     <w:multiLevelType w:val="singleLevel"/>
     <w:tmpl w:val="0409000F"/>
@@ -7844,7 +10458,7 @@
       </w:pPr>
     </w:lvl>
   </w:abstractNum>
-  <w:abstractNum w:abstractNumId="36" w15:restartNumberingAfterBreak="0">
+  <w:abstractNum w:abstractNumId="40" w15:restartNumberingAfterBreak="0">
     <w:nsid w:val="78411D85"/>
     <w:multiLevelType w:val="singleLevel"/>
     <w:tmpl w:val="0409000F"/>
@@ -7861,7 +10475,7 @@
       </w:pPr>
     </w:lvl>
   </w:abstractNum>
-  <w:abstractNum w:abstractNumId="37" w15:restartNumberingAfterBreak="0">
+  <w:abstractNum w:abstractNumId="41" w15:restartNumberingAfterBreak="0">
     <w:nsid w:val="797F4101"/>
     <w:multiLevelType w:val="hybridMultilevel"/>
     <w:tmpl w:val="FCA2690E"/>
@@ -7950,7 +10564,7 @@
       </w:pPr>
     </w:lvl>
   </w:abstractNum>
-  <w:abstractNum w:abstractNumId="38" w15:restartNumberingAfterBreak="0">
+  <w:abstractNum w:abstractNumId="42" w15:restartNumberingAfterBreak="0">
     <w:nsid w:val="799A49DD"/>
     <w:multiLevelType w:val="singleLevel"/>
     <w:tmpl w:val="0409000F"/>
@@ -7967,7 +10581,7 @@
       </w:pPr>
     </w:lvl>
   </w:abstractNum>
-  <w:abstractNum w:abstractNumId="39" w15:restartNumberingAfterBreak="0">
+  <w:abstractNum w:abstractNumId="43" w15:restartNumberingAfterBreak="0">
     <w:nsid w:val="7ED8035F"/>
     <w:multiLevelType w:val="hybridMultilevel"/>
     <w:tmpl w:val="FC40E922"/>
@@ -8078,37 +10692,37 @@
     </w:lvlOverride>
   </w:num>
   <w:num w:numId="3">
-    <w:abstractNumId w:val="24"/>
+    <w:abstractNumId w:val="26"/>
   </w:num>
   <w:num w:numId="4">
-    <w:abstractNumId w:val="23"/>
+    <w:abstractNumId w:val="25"/>
   </w:num>
   <w:num w:numId="5">
-    <w:abstractNumId w:val="25"/>
+    <w:abstractNumId w:val="27"/>
   </w:num>
   <w:num w:numId="6">
-    <w:abstractNumId w:val="14"/>
+    <w:abstractNumId w:val="15"/>
   </w:num>
   <w:num w:numId="7">
-    <w:abstractNumId w:val="26"/>
+    <w:abstractNumId w:val="29"/>
   </w:num>
   <w:num w:numId="8">
-    <w:abstractNumId w:val="31"/>
+    <w:abstractNumId w:val="34"/>
   </w:num>
   <w:num w:numId="9">
-    <w:abstractNumId w:val="16"/>
+    <w:abstractNumId w:val="18"/>
   </w:num>
   <w:num w:numId="10">
     <w:abstractNumId w:val="12"/>
   </w:num>
   <w:num w:numId="11">
-    <w:abstractNumId w:val="38"/>
+    <w:abstractNumId w:val="42"/>
   </w:num>
   <w:num w:numId="12">
-    <w:abstractNumId w:val="33"/>
+    <w:abstractNumId w:val="36"/>
   </w:num>
   <w:num w:numId="13">
-    <w:abstractNumId w:val="30"/>
+    <w:abstractNumId w:val="33"/>
   </w:num>
   <w:num w:numId="14">
     <w:abstractNumId w:val="5"/>
@@ -8117,28 +10731,28 @@
     <w:abstractNumId w:val="9"/>
   </w:num>
   <w:num w:numId="16">
-    <w:abstractNumId w:val="29"/>
+    <w:abstractNumId w:val="32"/>
   </w:num>
   <w:num w:numId="17">
-    <w:abstractNumId w:val="35"/>
+    <w:abstractNumId w:val="39"/>
   </w:num>
   <w:num w:numId="18">
-    <w:abstractNumId w:val="15"/>
+    <w:abstractNumId w:val="17"/>
   </w:num>
   <w:num w:numId="19">
-    <w:abstractNumId w:val="28"/>
+    <w:abstractNumId w:val="31"/>
   </w:num>
   <w:num w:numId="20">
-    <w:abstractNumId w:val="34"/>
+    <w:abstractNumId w:val="37"/>
   </w:num>
   <w:num w:numId="21">
-    <w:abstractNumId w:val="36"/>
+    <w:abstractNumId w:val="40"/>
   </w:num>
   <w:num w:numId="22">
     <w:abstractNumId w:val="13"/>
   </w:num>
   <w:num w:numId="23">
-    <w:abstractNumId w:val="22"/>
+    <w:abstractNumId w:val="24"/>
   </w:num>
   <w:num w:numId="24">
     <w:abstractNumId w:val="10"/>
@@ -8147,10 +10761,10 @@
     <w:abstractNumId w:val="8"/>
   </w:num>
   <w:num w:numId="26">
-    <w:abstractNumId w:val="19"/>
+    <w:abstractNumId w:val="21"/>
   </w:num>
   <w:num w:numId="27">
-    <w:abstractNumId w:val="27"/>
+    <w:abstractNumId w:val="30"/>
   </w:num>
   <w:num w:numId="28">
     <w:abstractNumId w:val="0"/>
@@ -8243,7 +10857,7 @@
     </w:lvlOverride>
   </w:num>
   <w:num w:numId="31">
-    <w:abstractNumId w:val="17"/>
+    <w:abstractNumId w:val="19"/>
   </w:num>
   <w:num w:numId="32">
     <w:abstractNumId w:val="0"/>
@@ -8258,13 +10872,13 @@
     <w:abstractNumId w:val="7"/>
   </w:num>
   <w:num w:numId="36">
-    <w:abstractNumId w:val="20"/>
+    <w:abstractNumId w:val="22"/>
   </w:num>
   <w:num w:numId="37">
-    <w:abstractNumId w:val="21"/>
+    <w:abstractNumId w:val="23"/>
   </w:num>
   <w:num w:numId="38">
-    <w:abstractNumId w:val="39"/>
+    <w:abstractNumId w:val="43"/>
   </w:num>
   <w:num w:numId="39">
     <w:abstractNumId w:val="4"/>
@@ -8279,13 +10893,25 @@
     <w:abstractNumId w:val="3"/>
   </w:num>
   <w:num w:numId="43">
-    <w:abstractNumId w:val="37"/>
+    <w:abstractNumId w:val="41"/>
   </w:num>
   <w:num w:numId="44">
-    <w:abstractNumId w:val="32"/>
+    <w:abstractNumId w:val="35"/>
   </w:num>
   <w:num w:numId="45">
-    <w:abstractNumId w:val="18"/>
+    <w:abstractNumId w:val="20"/>
+  </w:num>
+  <w:num w:numId="46">
+    <w:abstractNumId w:val="28"/>
+  </w:num>
+  <w:num w:numId="47">
+    <w:abstractNumId w:val="38"/>
+  </w:num>
+  <w:num w:numId="48">
+    <w:abstractNumId w:val="14"/>
+  </w:num>
+  <w:num w:numId="49">
+    <w:abstractNumId w:val="16"/>
   </w:num>
 </w:numbering>
 </file>
@@ -8301,7 +10927,7 @@
     </w:rPrDefault>
     <w:pPrDefault/>
   </w:docDefaults>
-  <w:latentStyles w:defLockedState="0" w:defUIPriority="0" w:defSemiHidden="0" w:defUnhideWhenUsed="0" w:defQFormat="0" w:count="375">
+  <w:latentStyles w:defLockedState="0" w:defUIPriority="0" w:defSemiHidden="0" w:defUnhideWhenUsed="0" w:defQFormat="0" w:count="376">
     <w:lsdException w:name="Normal" w:qFormat="1"/>
     <w:lsdException w:name="heading 1" w:qFormat="1"/>
     <w:lsdException w:name="heading 2" w:qFormat="1"/>
@@ -8400,7 +11026,6 @@
     <w:lsdException w:name="HTML Sample" w:semiHidden="1" w:unhideWhenUsed="1"/>
     <w:lsdException w:name="HTML Typewriter" w:semiHidden="1" w:unhideWhenUsed="1"/>
     <w:lsdException w:name="HTML Variable" w:semiHidden="1" w:unhideWhenUsed="1"/>
-    <w:lsdException w:name="Normal Table" w:semiHidden="1" w:unhideWhenUsed="1"/>
     <w:lsdException w:name="annotation subject" w:semiHidden="1" w:unhideWhenUsed="1"/>
     <w:lsdException w:name="No List" w:semiHidden="1" w:unhideWhenUsed="1"/>
     <w:lsdException w:name="Outline List 1" w:semiHidden="1" w:unhideWhenUsed="1"/>
@@ -8447,8 +11072,7 @@
     <w:lsdException w:name="Table Subtle 2" w:semiHidden="1" w:unhideWhenUsed="1"/>
     <w:lsdException w:name="Table Web 1" w:semiHidden="1" w:unhideWhenUsed="1"/>
     <w:lsdException w:name="Table Web 2" w:semiHidden="1" w:unhideWhenUsed="1"/>
-    <w:lsdException w:name="Table Web 3" w:semiHidden="1" w:unhideWhenUsed="1"/>
-    <w:lsdException w:name="Table Theme" w:semiHidden="1" w:unhideWhenUsed="1"/>
+    <w:lsdException w:name="Balloon Text" w:semiHidden="1" w:unhideWhenUsed="1"/>
     <w:lsdException w:name="Placeholder Text" w:semiHidden="1" w:uiPriority="99"/>
     <w:lsdException w:name="No Spacing" w:uiPriority="1" w:qFormat="1"/>
     <w:lsdException w:name="Light Shading" w:uiPriority="60"/>
@@ -8668,6 +11292,7 @@
     <w:lsdException w:name="Smart Hyperlink" w:semiHidden="1" w:uiPriority="99" w:unhideWhenUsed="1"/>
     <w:lsdException w:name="Hashtag" w:semiHidden="1" w:uiPriority="99" w:unhideWhenUsed="1"/>
     <w:lsdException w:name="Unresolved Mention" w:semiHidden="1" w:uiPriority="99" w:unhideWhenUsed="1"/>
+    <w:lsdException w:name="Smart Link" w:semiHidden="1" w:uiPriority="99" w:unhideWhenUsed="1"/>
   </w:latentStyles>
   <w:style w:type="paragraph" w:default="1" w:styleId="Normal">
     <w:name w:val="Normal"/>

</xml_diff>